<commit_message>
JDBC Hibernate 3-Layer Architecture
</commit_message>
<xml_diff>
--- a/CapgeminiAdvanceJava_Prateek.docx
+++ b/CapgeminiAdvanceJava_Prateek.docx
@@ -91,13 +91,1931 @@
     </w:p>
     <w:p>
       <w:pPr>
+        <w:pStyle w:val="ListParagraph"/>
+        <w:numPr>
+          <w:ilvl w:val="0"/>
+          <w:numId w:val="3"/>
+        </w:numPr>
         <w:rPr>
           <w:rFonts w:ascii="Times New Roman" w:hAnsi="Times New Roman" w:cs="Times New Roman"/>
           <w:sz w:val="24"/>
           <w:szCs w:val="24"/>
-          <w:lang w:val="en-IN"/>
-        </w:rPr>
-      </w:pPr>
+        </w:rPr>
+      </w:pPr>
+      <w:r>
+        <w:rPr>
+          <w:rFonts w:ascii="Times New Roman" w:hAnsi="Times New Roman" w:cs="Times New Roman"/>
+          <w:sz w:val="24"/>
+          <w:szCs w:val="24"/>
+        </w:rPr>
+        <w:t>Learn from others</w:t>
+      </w:r>
+    </w:p>
+    <w:p>
+      <w:pPr>
+        <w:rPr>
+          <w:rFonts w:ascii="Times New Roman" w:hAnsi="Times New Roman" w:cs="Times New Roman"/>
+          <w:b/>
+          <w:bCs/>
+          <w:sz w:val="36"/>
+          <w:szCs w:val="36"/>
+        </w:rPr>
+      </w:pPr>
+      <w:r>
+        <w:rPr>
+          <w:rFonts w:ascii="Times New Roman" w:hAnsi="Times New Roman" w:cs="Times New Roman"/>
+          <w:b/>
+          <w:bCs/>
+          <w:sz w:val="36"/>
+          <w:szCs w:val="36"/>
+        </w:rPr>
+        <w:t>PRESENTATION</w:t>
+      </w:r>
+    </w:p>
+    <w:p>
+      <w:pPr>
+        <w:pStyle w:val="ListParagraph"/>
+        <w:numPr>
+          <w:ilvl w:val="0"/>
+          <w:numId w:val="7"/>
+        </w:numPr>
+        <w:rPr>
+          <w:rFonts w:ascii="Times New Roman" w:hAnsi="Times New Roman" w:cs="Times New Roman"/>
+          <w:sz w:val="24"/>
+          <w:szCs w:val="24"/>
+        </w:rPr>
+      </w:pPr>
+      <w:r>
+        <w:rPr>
+          <w:rFonts w:ascii="Times New Roman" w:hAnsi="Times New Roman" w:cs="Times New Roman"/>
+          <w:sz w:val="24"/>
+          <w:szCs w:val="24"/>
+        </w:rPr>
+        <w:t>Confidence and concept</w:t>
+      </w:r>
+    </w:p>
+    <w:p>
+      <w:pPr>
+        <w:pStyle w:val="ListParagraph"/>
+        <w:numPr>
+          <w:ilvl w:val="0"/>
+          <w:numId w:val="7"/>
+        </w:numPr>
+        <w:rPr>
+          <w:rFonts w:ascii="Times New Roman" w:hAnsi="Times New Roman" w:cs="Times New Roman"/>
+          <w:sz w:val="24"/>
+          <w:szCs w:val="24"/>
+        </w:rPr>
+      </w:pPr>
+      <w:r>
+        <w:rPr>
+          <w:rFonts w:ascii="Times New Roman" w:hAnsi="Times New Roman" w:cs="Times New Roman"/>
+          <w:sz w:val="24"/>
+          <w:szCs w:val="24"/>
+        </w:rPr>
+        <w:t>Eye Contact</w:t>
+      </w:r>
+    </w:p>
+    <w:p>
+      <w:pPr>
+        <w:pStyle w:val="ListParagraph"/>
+        <w:numPr>
+          <w:ilvl w:val="0"/>
+          <w:numId w:val="7"/>
+        </w:numPr>
+        <w:rPr>
+          <w:rFonts w:ascii="Times New Roman" w:hAnsi="Times New Roman" w:cs="Times New Roman"/>
+          <w:sz w:val="24"/>
+          <w:szCs w:val="24"/>
+        </w:rPr>
+      </w:pPr>
+      <w:r>
+        <w:rPr>
+          <w:rFonts w:ascii="Times New Roman" w:hAnsi="Times New Roman" w:cs="Times New Roman"/>
+          <w:sz w:val="24"/>
+          <w:szCs w:val="24"/>
+        </w:rPr>
+        <w:t>Body Language</w:t>
+      </w:r>
+    </w:p>
+    <w:p>
+      <w:pPr>
+        <w:pStyle w:val="ListParagraph"/>
+        <w:numPr>
+          <w:ilvl w:val="0"/>
+          <w:numId w:val="7"/>
+        </w:numPr>
+        <w:rPr>
+          <w:rFonts w:ascii="Times New Roman" w:hAnsi="Times New Roman" w:cs="Times New Roman"/>
+          <w:sz w:val="24"/>
+          <w:szCs w:val="24"/>
+        </w:rPr>
+      </w:pPr>
+      <w:r>
+        <w:rPr>
+          <w:rFonts w:ascii="Times New Roman" w:hAnsi="Times New Roman" w:cs="Times New Roman"/>
+          <w:sz w:val="24"/>
+          <w:szCs w:val="24"/>
+        </w:rPr>
+        <w:t>Way of Presentation</w:t>
+      </w:r>
+    </w:p>
+    <w:p>
+      <w:pPr>
+        <w:rPr>
+          <w:rFonts w:ascii="Times New Roman" w:hAnsi="Times New Roman" w:cs="Times New Roman"/>
+          <w:sz w:val="24"/>
+          <w:szCs w:val="24"/>
+        </w:rPr>
+      </w:pPr>
+    </w:p>
+    <w:p>
+      <w:pPr>
+        <w:jc w:val="center"/>
+        <w:rPr>
+          <w:rFonts w:ascii="Times New Roman" w:hAnsi="Times New Roman" w:cs="Times New Roman"/>
+          <w:b/>
+          <w:bCs/>
+          <w:color w:val="47D459" w:themeColor="accent3" w:themeTint="99"/>
+          <w:sz w:val="36"/>
+          <w:szCs w:val="36"/>
+          <w:u w:val="single"/>
+        </w:rPr>
+      </w:pPr>
+      <w:r>
+        <w:rPr>
+          <w:rFonts w:ascii="Times New Roman" w:hAnsi="Times New Roman" w:cs="Times New Roman"/>
+          <w:b/>
+          <w:bCs/>
+          <w:color w:val="47D459" w:themeColor="accent3" w:themeTint="99"/>
+          <w:sz w:val="36"/>
+          <w:szCs w:val="36"/>
+          <w:u w:val="single"/>
+        </w:rPr>
+        <w:t>Capgemini Advance JAVA Index</w:t>
+      </w:r>
+    </w:p>
+    <w:p>
+      <w:pPr>
+        <w:pStyle w:val="ListParagraph"/>
+        <w:numPr>
+          <w:ilvl w:val="0"/>
+          <w:numId w:val="11"/>
+        </w:numPr>
+        <w:rPr>
+          <w:rFonts w:ascii="Times New Roman" w:hAnsi="Times New Roman" w:cs="Times New Roman"/>
+          <w:color w:val="000000" w:themeColor="text1"/>
+          <w:sz w:val="24"/>
+          <w:szCs w:val="24"/>
+        </w:rPr>
+      </w:pPr>
+      <w:r>
+        <w:rPr>
+          <w:rFonts w:ascii="Times New Roman" w:hAnsi="Times New Roman" w:cs="Times New Roman"/>
+          <w:color w:val="000000" w:themeColor="text1"/>
+          <w:sz w:val="24"/>
+          <w:szCs w:val="24"/>
+        </w:rPr>
+        <w:t>Junit</w:t>
+      </w:r>
+    </w:p>
+    <w:p>
+      <w:pPr>
+        <w:pStyle w:val="ListParagraph"/>
+        <w:numPr>
+          <w:ilvl w:val="0"/>
+          <w:numId w:val="11"/>
+        </w:numPr>
+        <w:rPr>
+          <w:rFonts w:ascii="Times New Roman" w:hAnsi="Times New Roman" w:cs="Times New Roman"/>
+          <w:color w:val="000000" w:themeColor="text1"/>
+          <w:sz w:val="24"/>
+          <w:szCs w:val="24"/>
+        </w:rPr>
+      </w:pPr>
+      <w:r>
+        <w:rPr>
+          <w:rFonts w:ascii="Times New Roman" w:hAnsi="Times New Roman" w:cs="Times New Roman"/>
+          <w:color w:val="000000" w:themeColor="text1"/>
+          <w:sz w:val="24"/>
+          <w:szCs w:val="24"/>
+        </w:rPr>
+        <w:t>JDBC</w:t>
+      </w:r>
+    </w:p>
+    <w:p>
+      <w:pPr>
+        <w:rPr>
+          <w:rFonts w:ascii="Times New Roman" w:hAnsi="Times New Roman" w:cs="Times New Roman"/>
+          <w:color w:val="000000" w:themeColor="text1"/>
+          <w:sz w:val="32"/>
+          <w:szCs w:val="32"/>
+        </w:rPr>
+      </w:pPr>
+      <w:r>
+        <w:rPr>
+          <w:rFonts w:ascii="Times New Roman" w:hAnsi="Times New Roman" w:cs="Times New Roman"/>
+          <w:color w:val="000000" w:themeColor="text1"/>
+          <w:sz w:val="32"/>
+          <w:szCs w:val="32"/>
+        </w:rPr>
+        <w:t>JDBC(Java Database Connectivity)</w:t>
+      </w:r>
+    </w:p>
+    <w:p>
+      <w:pPr>
+        <w:rPr>
+          <w:rFonts w:ascii="Times New Roman" w:hAnsi="Times New Roman" w:cs="Times New Roman"/>
+          <w:color w:val="000000" w:themeColor="text1"/>
+          <w:sz w:val="24"/>
+          <w:szCs w:val="24"/>
+        </w:rPr>
+      </w:pPr>
+      <w:r>
+        <w:rPr>
+          <w:rFonts w:ascii="Times New Roman" w:hAnsi="Times New Roman" w:cs="Times New Roman"/>
+          <w:color w:val="000000" w:themeColor="text1"/>
+          <w:sz w:val="24"/>
+          <w:szCs w:val="24"/>
+        </w:rPr>
+        <w:t xml:space="preserve">Java Objects  </w:t>
+      </w:r>
+      <w:r>
+        <w:rPr>
+          <w:rFonts w:ascii="Times New Roman" w:hAnsi="Times New Roman" w:cs="Times New Roman"/>
+          <w:color w:val="000000" w:themeColor="text1"/>
+          <w:sz w:val="24"/>
+          <w:szCs w:val="24"/>
+        </w:rPr>
+        <w:sym w:font="Wingdings" w:char="F0E0"/>
+      </w:r>
+      <w:r>
+        <w:rPr>
+          <w:rFonts w:ascii="Times New Roman" w:hAnsi="Times New Roman" w:cs="Times New Roman"/>
+          <w:color w:val="000000" w:themeColor="text1"/>
+          <w:sz w:val="24"/>
+          <w:szCs w:val="24"/>
+        </w:rPr>
+        <w:t xml:space="preserve">  JDBC  </w:t>
+      </w:r>
+      <w:r>
+        <w:rPr>
+          <w:rFonts w:ascii="Times New Roman" w:hAnsi="Times New Roman" w:cs="Times New Roman"/>
+          <w:color w:val="000000" w:themeColor="text1"/>
+          <w:sz w:val="24"/>
+          <w:szCs w:val="24"/>
+        </w:rPr>
+        <w:sym w:font="Wingdings" w:char="F0E0"/>
+      </w:r>
+      <w:r>
+        <w:rPr>
+          <w:rFonts w:ascii="Times New Roman" w:hAnsi="Times New Roman" w:cs="Times New Roman"/>
+          <w:color w:val="000000" w:themeColor="text1"/>
+          <w:sz w:val="24"/>
+          <w:szCs w:val="24"/>
+        </w:rPr>
+        <w:t xml:space="preserve">  JDBC Driver  </w:t>
+      </w:r>
+      <w:r>
+        <w:rPr>
+          <w:rFonts w:ascii="Times New Roman" w:hAnsi="Times New Roman" w:cs="Times New Roman"/>
+          <w:color w:val="000000" w:themeColor="text1"/>
+          <w:sz w:val="24"/>
+          <w:szCs w:val="24"/>
+        </w:rPr>
+        <w:sym w:font="Wingdings" w:char="F0E0"/>
+      </w:r>
+      <w:r>
+        <w:rPr>
+          <w:rFonts w:ascii="Times New Roman" w:hAnsi="Times New Roman" w:cs="Times New Roman"/>
+          <w:color w:val="000000" w:themeColor="text1"/>
+          <w:sz w:val="24"/>
+          <w:szCs w:val="24"/>
+        </w:rPr>
+        <w:t xml:space="preserve">  Database(MySQL/Oracle/PostgreSQL)</w:t>
+      </w:r>
+    </w:p>
+    <w:p>
+      <w:pPr>
+        <w:rPr>
+          <w:rFonts w:ascii="Times New Roman" w:hAnsi="Times New Roman" w:cs="Times New Roman"/>
+          <w:color w:val="000000" w:themeColor="text1"/>
+          <w:sz w:val="24"/>
+          <w:szCs w:val="24"/>
+        </w:rPr>
+      </w:pPr>
+    </w:p>
+    <w:p>
+      <w:pPr>
+        <w:pStyle w:val="ListParagraph"/>
+        <w:numPr>
+          <w:ilvl w:val="0"/>
+          <w:numId w:val="12"/>
+        </w:numPr>
+        <w:rPr>
+          <w:rFonts w:ascii="Times New Roman" w:hAnsi="Times New Roman" w:cs="Times New Roman"/>
+          <w:color w:val="000000" w:themeColor="text1"/>
+          <w:sz w:val="24"/>
+          <w:szCs w:val="24"/>
+        </w:rPr>
+      </w:pPr>
+      <w:r>
+        <w:rPr>
+          <w:rFonts w:ascii="Times New Roman" w:hAnsi="Times New Roman" w:cs="Times New Roman"/>
+          <w:color w:val="000000" w:themeColor="text1"/>
+          <w:sz w:val="24"/>
+          <w:szCs w:val="24"/>
+        </w:rPr>
+        <w:t>Load &amp; Register JDBC Driver</w:t>
+      </w:r>
+    </w:p>
+    <w:p>
+      <w:pPr>
+        <w:ind w:left="720" w:firstLine="720"/>
+        <w:rPr>
+          <w:rFonts w:ascii="Times New Roman" w:hAnsi="Times New Roman" w:cs="Times New Roman"/>
+          <w:color w:val="000000" w:themeColor="text1"/>
+          <w:sz w:val="24"/>
+          <w:szCs w:val="24"/>
+        </w:rPr>
+      </w:pPr>
+      <w:r>
+        <w:rPr>
+          <w:rFonts w:ascii="Times New Roman" w:hAnsi="Times New Roman" w:cs="Times New Roman"/>
+          <w:color w:val="000000" w:themeColor="text1"/>
+          <w:sz w:val="24"/>
+          <w:szCs w:val="24"/>
+        </w:rPr>
+        <w:t>JDBC driver acts as a bridge between java application and Database.</w:t>
+      </w:r>
+    </w:p>
+    <w:p>
+      <w:pPr>
+        <w:ind w:left="720" w:firstLine="720"/>
+        <w:rPr>
+          <w:rFonts w:ascii="Times New Roman" w:hAnsi="Times New Roman" w:cs="Times New Roman"/>
+          <w:color w:val="000000" w:themeColor="text1"/>
+          <w:sz w:val="24"/>
+          <w:szCs w:val="24"/>
+        </w:rPr>
+      </w:pPr>
+      <w:r>
+        <w:rPr>
+          <w:rFonts w:ascii="Times New Roman" w:hAnsi="Times New Roman" w:cs="Times New Roman"/>
+          <w:color w:val="000000" w:themeColor="text1"/>
+          <w:sz w:val="24"/>
+          <w:szCs w:val="24"/>
+        </w:rPr>
+        <w:t>It loads the database-specific driver into memory.</w:t>
+      </w:r>
+    </w:p>
+    <w:p>
+      <w:pPr>
+        <w:ind w:left="720" w:firstLine="720"/>
+        <w:rPr>
+          <w:rFonts w:ascii="Times New Roman" w:hAnsi="Times New Roman" w:cs="Times New Roman"/>
+          <w:color w:val="000000" w:themeColor="text1"/>
+          <w:sz w:val="24"/>
+          <w:szCs w:val="24"/>
+        </w:rPr>
+      </w:pPr>
+      <w:r>
+        <w:rPr>
+          <w:rFonts w:ascii="Times New Roman" w:hAnsi="Times New Roman" w:cs="Times New Roman"/>
+          <w:color w:val="000000" w:themeColor="text1"/>
+          <w:sz w:val="24"/>
+          <w:szCs w:val="24"/>
+        </w:rPr>
+        <w:t xml:space="preserve">Example: </w:t>
+      </w:r>
+    </w:p>
+    <w:p>
+      <w:pPr>
+        <w:ind w:left="720" w:firstLine="720"/>
+        <w:rPr>
+          <w:rFonts w:cs="Times New Roman"/>
+          <w:color w:val="000000" w:themeColor="text1"/>
+          <w:szCs w:val="24"/>
+        </w:rPr>
+      </w:pPr>
+      <w:r>
+        <w:rPr>
+          <w:rFonts w:ascii="Times New Roman" w:hAnsi="Times New Roman" w:cs="Times New Roman"/>
+          <w:color w:val="000000" w:themeColor="text1"/>
+          <w:sz w:val="24"/>
+          <w:szCs w:val="24"/>
+        </w:rPr>
+        <w:tab/>
+        <w:t>Class.forName(</w:t>
+      </w:r>
+      <w:r>
+        <w:rPr>
+          <w:rFonts w:cs="Times New Roman"/>
+          <w:color w:val="000000" w:themeColor="text1"/>
+          <w:szCs w:val="24"/>
+        </w:rPr>
+        <w:t>oracle.jdbc.driver.OracleDriver</w:t>
+      </w:r>
+      <w:r>
+        <w:rPr>
+          <w:rFonts w:cs="Times New Roman"/>
+          <w:color w:val="000000" w:themeColor="text1"/>
+          <w:szCs w:val="24"/>
+        </w:rPr>
+        <w:t>)</w:t>
+      </w:r>
+    </w:p>
+    <w:p>
+      <w:pPr>
+        <w:pStyle w:val="ListParagraph"/>
+        <w:numPr>
+          <w:ilvl w:val="0"/>
+          <w:numId w:val="12"/>
+        </w:numPr>
+        <w:rPr>
+          <w:rFonts w:cs="Times New Roman"/>
+          <w:color w:val="000000" w:themeColor="text1"/>
+          <w:szCs w:val="24"/>
+        </w:rPr>
+      </w:pPr>
+      <w:r>
+        <w:rPr>
+          <w:rFonts w:cs="Times New Roman"/>
+          <w:color w:val="000000" w:themeColor="text1"/>
+          <w:szCs w:val="24"/>
+        </w:rPr>
+        <w:t>Create Database URL</w:t>
+      </w:r>
+    </w:p>
+    <w:p>
+      <w:pPr>
+        <w:ind w:left="720"/>
+        <w:rPr>
+          <w:rFonts w:cs="Times New Roman"/>
+          <w:color w:val="000000" w:themeColor="text1"/>
+          <w:szCs w:val="24"/>
+        </w:rPr>
+      </w:pPr>
+      <w:r>
+        <w:rPr>
+          <w:rFonts w:cs="Times New Roman"/>
+          <w:color w:val="000000" w:themeColor="text1"/>
+          <w:szCs w:val="24"/>
+        </w:rPr>
+        <w:t xml:space="preserve"> </w:t>
+      </w:r>
+      <w:r>
+        <w:rPr>
+          <w:rFonts w:cs="Times New Roman"/>
+          <w:color w:val="000000" w:themeColor="text1"/>
+          <w:szCs w:val="24"/>
+        </w:rPr>
+        <w:tab/>
+        <w:t>URL contains database location and name.</w:t>
+      </w:r>
+    </w:p>
+    <w:p>
+      <w:pPr>
+        <w:ind w:left="720"/>
+        <w:rPr>
+          <w:rFonts w:cs="Times New Roman"/>
+          <w:color w:val="000000" w:themeColor="text1"/>
+          <w:szCs w:val="24"/>
+        </w:rPr>
+      </w:pPr>
+      <w:r>
+        <w:rPr>
+          <w:rFonts w:cs="Times New Roman"/>
+          <w:color w:val="000000" w:themeColor="text1"/>
+          <w:szCs w:val="24"/>
+        </w:rPr>
+        <w:tab/>
+        <w:t xml:space="preserve">String url = </w:t>
+      </w:r>
+      <w:r>
+        <w:rPr>
+          <w:rFonts w:cs="Times New Roman"/>
+          <w:color w:val="000000" w:themeColor="text1"/>
+          <w:szCs w:val="24"/>
+        </w:rPr>
+        <w:t>jdbc:oracle:thin:@localhost:1521:XE</w:t>
+      </w:r>
+    </w:p>
+    <w:p>
+      <w:pPr>
+        <w:pStyle w:val="ListParagraph"/>
+        <w:numPr>
+          <w:ilvl w:val="0"/>
+          <w:numId w:val="12"/>
+        </w:numPr>
+        <w:rPr>
+          <w:rFonts w:cs="Times New Roman"/>
+          <w:color w:val="000000" w:themeColor="text1"/>
+          <w:szCs w:val="24"/>
+        </w:rPr>
+      </w:pPr>
+      <w:r>
+        <w:rPr>
+          <w:rFonts w:cs="Times New Roman"/>
+          <w:color w:val="000000" w:themeColor="text1"/>
+          <w:szCs w:val="24"/>
+        </w:rPr>
+        <w:t>Open Connection</w:t>
+      </w:r>
+    </w:p>
+    <w:p>
+      <w:pPr>
+        <w:ind w:left="1440"/>
+        <w:rPr>
+          <w:rFonts w:cs="Times New Roman"/>
+          <w:color w:val="000000" w:themeColor="text1"/>
+          <w:szCs w:val="24"/>
+        </w:rPr>
+      </w:pPr>
+      <w:r>
+        <w:rPr>
+          <w:rFonts w:cs="Times New Roman"/>
+          <w:color w:val="000000" w:themeColor="text1"/>
+          <w:szCs w:val="24"/>
+        </w:rPr>
+        <w:t>Connection object represents a physical connection to the database.</w:t>
+      </w:r>
+    </w:p>
+    <w:p>
+      <w:pPr>
+        <w:ind w:left="1440"/>
+        <w:rPr>
+          <w:rFonts w:cs="Times New Roman"/>
+          <w:color w:val="000000" w:themeColor="text1"/>
+          <w:szCs w:val="24"/>
+        </w:rPr>
+      </w:pPr>
+      <w:r>
+        <w:rPr>
+          <w:rFonts w:cs="Times New Roman"/>
+          <w:color w:val="000000" w:themeColor="text1"/>
+          <w:szCs w:val="24"/>
+        </w:rPr>
+        <w:t>Connection conn = null;</w:t>
+      </w:r>
+    </w:p>
+    <w:p>
+      <w:pPr>
+        <w:pStyle w:val="ListParagraph"/>
+        <w:numPr>
+          <w:ilvl w:val="0"/>
+          <w:numId w:val="12"/>
+        </w:numPr>
+        <w:rPr>
+          <w:rFonts w:cs="Times New Roman"/>
+          <w:color w:val="000000" w:themeColor="text1"/>
+          <w:szCs w:val="24"/>
+        </w:rPr>
+      </w:pPr>
+      <w:r>
+        <w:rPr>
+          <w:rFonts w:cs="Times New Roman"/>
+          <w:color w:val="000000" w:themeColor="text1"/>
+          <w:szCs w:val="24"/>
+        </w:rPr>
+        <w:t>Establish Connection</w:t>
+      </w:r>
+    </w:p>
+    <w:p>
+      <w:pPr>
+        <w:ind w:left="1440"/>
+        <w:rPr>
+          <w:rFonts w:cs="Times New Roman"/>
+          <w:color w:val="000000" w:themeColor="text1"/>
+          <w:szCs w:val="24"/>
+        </w:rPr>
+      </w:pPr>
+      <w:r>
+        <w:rPr>
+          <w:rFonts w:cs="Times New Roman"/>
+          <w:color w:val="000000" w:themeColor="text1"/>
+          <w:szCs w:val="24"/>
+        </w:rPr>
+        <w:t>Use driverManager to connect java with DB</w:t>
+      </w:r>
+    </w:p>
+    <w:p>
+      <w:pPr>
+        <w:ind w:left="1440"/>
+        <w:rPr>
+          <w:rFonts w:cs="Times New Roman"/>
+          <w:color w:val="000000" w:themeColor="text1"/>
+          <w:szCs w:val="24"/>
+        </w:rPr>
+      </w:pPr>
+      <w:r>
+        <w:rPr>
+          <w:rFonts w:cs="Times New Roman"/>
+          <w:color w:val="000000" w:themeColor="text1"/>
+          <w:szCs w:val="24"/>
+        </w:rPr>
+        <w:tab/>
+        <w:t>String username = “scott”</w:t>
+      </w:r>
+    </w:p>
+    <w:p>
+      <w:pPr>
+        <w:ind w:left="1440"/>
+        <w:rPr>
+          <w:rFonts w:cs="Times New Roman"/>
+          <w:color w:val="000000" w:themeColor="text1"/>
+          <w:szCs w:val="24"/>
+        </w:rPr>
+      </w:pPr>
+      <w:r>
+        <w:rPr>
+          <w:rFonts w:cs="Times New Roman"/>
+          <w:color w:val="000000" w:themeColor="text1"/>
+          <w:szCs w:val="24"/>
+        </w:rPr>
+        <w:tab/>
+        <w:t>String password = “tiger”</w:t>
+      </w:r>
+    </w:p>
+    <w:p>
+      <w:pPr>
+        <w:ind w:left="720" w:firstLine="720"/>
+        <w:rPr>
+          <w:rFonts w:cs="Times New Roman"/>
+          <w:color w:val="000000" w:themeColor="text1"/>
+          <w:szCs w:val="24"/>
+        </w:rPr>
+      </w:pPr>
+      <w:r>
+        <w:rPr>
+          <w:rFonts w:cs="Times New Roman"/>
+          <w:color w:val="000000" w:themeColor="text1"/>
+          <w:szCs w:val="24"/>
+        </w:rPr>
+        <w:lastRenderedPageBreak/>
+        <w:t>conn = DriverManager.</w:t>
+      </w:r>
+      <w:r>
+        <w:rPr>
+          <w:rFonts w:cs="Times New Roman"/>
+          <w:i/>
+          <w:iCs/>
+          <w:color w:val="000000" w:themeColor="text1"/>
+          <w:szCs w:val="24"/>
+        </w:rPr>
+        <w:t>getConnection</w:t>
+      </w:r>
+      <w:r>
+        <w:rPr>
+          <w:rFonts w:cs="Times New Roman"/>
+          <w:color w:val="000000" w:themeColor="text1"/>
+          <w:szCs w:val="24"/>
+        </w:rPr>
+        <w:t>(url,username,password)</w:t>
+      </w:r>
+      <w:r>
+        <w:rPr>
+          <w:rFonts w:cs="Times New Roman"/>
+          <w:color w:val="000000" w:themeColor="text1"/>
+          <w:szCs w:val="24"/>
+        </w:rPr>
+        <w:t>;</w:t>
+      </w:r>
+    </w:p>
+    <w:p>
+      <w:pPr>
+        <w:ind w:left="720" w:firstLine="720"/>
+        <w:rPr>
+          <w:rFonts w:cs="Times New Roman"/>
+          <w:color w:val="000000" w:themeColor="text1"/>
+          <w:szCs w:val="24"/>
+        </w:rPr>
+      </w:pPr>
+      <w:r>
+        <w:rPr>
+          <w:rFonts w:cs="Times New Roman"/>
+          <w:color w:val="000000" w:themeColor="text1"/>
+          <w:szCs w:val="24"/>
+        </w:rPr>
+        <w:t xml:space="preserve">If connection is successful </w:t>
+      </w:r>
+      <w:r>
+        <w:rPr>
+          <w:rFonts w:cs="Times New Roman"/>
+          <w:color w:val="000000" w:themeColor="text1"/>
+          <w:szCs w:val="24"/>
+        </w:rPr>
+        <w:sym w:font="Wingdings" w:char="F0E0"/>
+      </w:r>
+      <w:r>
+        <w:rPr>
+          <w:rFonts w:cs="Times New Roman"/>
+          <w:color w:val="000000" w:themeColor="text1"/>
+          <w:szCs w:val="24"/>
+        </w:rPr>
+        <w:t xml:space="preserve"> Java is connected to DB.</w:t>
+      </w:r>
+    </w:p>
+    <w:p>
+      <w:pPr>
+        <w:pStyle w:val="ListParagraph"/>
+        <w:numPr>
+          <w:ilvl w:val="0"/>
+          <w:numId w:val="12"/>
+        </w:numPr>
+        <w:rPr>
+          <w:rFonts w:cs="Times New Roman"/>
+          <w:color w:val="000000" w:themeColor="text1"/>
+          <w:szCs w:val="24"/>
+        </w:rPr>
+      </w:pPr>
+      <w:r>
+        <w:rPr>
+          <w:rFonts w:cs="Times New Roman"/>
+          <w:color w:val="000000" w:themeColor="text1"/>
+          <w:szCs w:val="24"/>
+        </w:rPr>
+        <w:t>Create Statement/ PreparedStatement</w:t>
+      </w:r>
+    </w:p>
+    <w:p>
+      <w:pPr>
+        <w:ind w:left="1440"/>
+        <w:rPr>
+          <w:rFonts w:cs="Times New Roman"/>
+          <w:color w:val="000000" w:themeColor="text1"/>
+          <w:szCs w:val="24"/>
+        </w:rPr>
+      </w:pPr>
+      <w:r>
+        <w:rPr>
+          <w:rFonts w:cs="Times New Roman"/>
+          <w:color w:val="000000" w:themeColor="text1"/>
+          <w:szCs w:val="24"/>
+        </w:rPr>
+        <w:t>Used to send SQL queries to the database</w:t>
+      </w:r>
+    </w:p>
+    <w:p>
+      <w:pPr>
+        <w:pStyle w:val="ListParagraph"/>
+        <w:numPr>
+          <w:ilvl w:val="0"/>
+          <w:numId w:val="13"/>
+        </w:numPr>
+        <w:rPr>
+          <w:rFonts w:cs="Times New Roman"/>
+          <w:color w:val="000000" w:themeColor="text1"/>
+          <w:szCs w:val="24"/>
+        </w:rPr>
+      </w:pPr>
+      <w:r>
+        <w:rPr>
+          <w:rFonts w:cs="Times New Roman"/>
+          <w:color w:val="000000" w:themeColor="text1"/>
+          <w:szCs w:val="24"/>
+        </w:rPr>
+        <w:t>Statement</w:t>
+      </w:r>
+    </w:p>
+    <w:p>
+      <w:pPr>
+        <w:ind w:left="2160"/>
+        <w:rPr>
+          <w:rFonts w:cs="Times New Roman"/>
+          <w:color w:val="000000" w:themeColor="text1"/>
+          <w:szCs w:val="24"/>
+        </w:rPr>
+      </w:pPr>
+      <w:r>
+        <w:rPr>
+          <w:rFonts w:cs="Times New Roman"/>
+          <w:color w:val="000000" w:themeColor="text1"/>
+          <w:szCs w:val="24"/>
+        </w:rPr>
+        <w:t>Statement stmt = conn.createStatement()</w:t>
+      </w:r>
+    </w:p>
+    <w:p>
+      <w:pPr>
+        <w:pStyle w:val="ListParagraph"/>
+        <w:numPr>
+          <w:ilvl w:val="0"/>
+          <w:numId w:val="13"/>
+        </w:numPr>
+        <w:rPr>
+          <w:rFonts w:cs="Times New Roman"/>
+          <w:color w:val="000000" w:themeColor="text1"/>
+          <w:szCs w:val="24"/>
+        </w:rPr>
+      </w:pPr>
+      <w:r>
+        <w:rPr>
+          <w:rFonts w:cs="Times New Roman"/>
+          <w:color w:val="000000" w:themeColor="text1"/>
+          <w:szCs w:val="24"/>
+        </w:rPr>
+        <w:t>Prepared Statement</w:t>
+      </w:r>
+    </w:p>
+    <w:p>
+      <w:pPr>
+        <w:ind w:left="2160"/>
+        <w:rPr>
+          <w:rFonts w:cs="Times New Roman"/>
+          <w:color w:val="000000" w:themeColor="text1"/>
+          <w:szCs w:val="24"/>
+        </w:rPr>
+      </w:pPr>
+      <w:r>
+        <w:rPr>
+          <w:rFonts w:cs="Times New Roman"/>
+          <w:color w:val="000000" w:themeColor="text1"/>
+          <w:szCs w:val="24"/>
+        </w:rPr>
+        <w:t>String query = INSERT INTO EmployeeInfo2 values(?,?,?)</w:t>
+      </w:r>
+    </w:p>
+    <w:p>
+      <w:pPr>
+        <w:ind w:left="2160"/>
+        <w:rPr>
+          <w:rFonts w:cs="Times New Roman"/>
+          <w:color w:val="000000" w:themeColor="text1"/>
+          <w:szCs w:val="24"/>
+        </w:rPr>
+      </w:pPr>
+      <w:r>
+        <w:rPr>
+          <w:rFonts w:cs="Times New Roman"/>
+          <w:color w:val="000000" w:themeColor="text1"/>
+          <w:szCs w:val="24"/>
+        </w:rPr>
+        <w:t xml:space="preserve">PreparedStatement pstmt = </w:t>
+      </w:r>
+      <w:r>
+        <w:rPr>
+          <w:rFonts w:cs="Times New Roman"/>
+          <w:color w:val="000000" w:themeColor="text1"/>
+          <w:szCs w:val="24"/>
+        </w:rPr>
+        <w:t>conn.prepareStatement(query)</w:t>
+      </w:r>
+      <w:r>
+        <w:rPr>
+          <w:rFonts w:cs="Times New Roman"/>
+          <w:color w:val="000000" w:themeColor="text1"/>
+          <w:szCs w:val="24"/>
+        </w:rPr>
+        <w:t>;</w:t>
+      </w:r>
+    </w:p>
+    <w:p>
+      <w:pPr>
+        <w:pStyle w:val="ListParagraph"/>
+        <w:numPr>
+          <w:ilvl w:val="0"/>
+          <w:numId w:val="12"/>
+        </w:numPr>
+        <w:rPr>
+          <w:rFonts w:cs="Times New Roman"/>
+          <w:color w:val="000000" w:themeColor="text1"/>
+          <w:szCs w:val="24"/>
+        </w:rPr>
+      </w:pPr>
+      <w:r>
+        <w:rPr>
+          <w:rFonts w:cs="Times New Roman"/>
+          <w:color w:val="000000" w:themeColor="text1"/>
+          <w:szCs w:val="24"/>
+        </w:rPr>
+        <w:t>Execute SQL Queries</w:t>
+      </w:r>
+    </w:p>
+    <w:p>
+      <w:pPr>
+        <w:pStyle w:val="ListParagraph"/>
+        <w:numPr>
+          <w:ilvl w:val="0"/>
+          <w:numId w:val="14"/>
+        </w:numPr>
+        <w:rPr>
+          <w:rFonts w:cs="Times New Roman"/>
+          <w:color w:val="000000" w:themeColor="text1"/>
+          <w:szCs w:val="24"/>
+        </w:rPr>
+      </w:pPr>
+      <w:r>
+        <w:rPr>
+          <w:rFonts w:cs="Times New Roman"/>
+          <w:color w:val="000000" w:themeColor="text1"/>
+          <w:szCs w:val="24"/>
+        </w:rPr>
+        <w:t>Depending on the operation.</w:t>
+      </w:r>
+    </w:p>
+    <w:p>
+      <w:pPr>
+        <w:pStyle w:val="ListParagraph"/>
+        <w:numPr>
+          <w:ilvl w:val="0"/>
+          <w:numId w:val="14"/>
+        </w:numPr>
+        <w:rPr>
+          <w:rFonts w:cs="Times New Roman"/>
+          <w:color w:val="000000" w:themeColor="text1"/>
+          <w:szCs w:val="24"/>
+        </w:rPr>
+      </w:pPr>
+      <w:r>
+        <w:rPr>
+          <w:rFonts w:cs="Times New Roman"/>
+          <w:color w:val="000000" w:themeColor="text1"/>
+          <w:szCs w:val="24"/>
+        </w:rPr>
+        <w:t>Methods used:</w:t>
+      </w:r>
+    </w:p>
+    <w:p>
+      <w:pPr>
+        <w:pStyle w:val="ListParagraph"/>
+        <w:numPr>
+          <w:ilvl w:val="1"/>
+          <w:numId w:val="14"/>
+        </w:numPr>
+        <w:rPr>
+          <w:rFonts w:cs="Times New Roman"/>
+          <w:color w:val="000000" w:themeColor="text1"/>
+          <w:szCs w:val="24"/>
+        </w:rPr>
+      </w:pPr>
+      <w:r>
+        <w:rPr>
+          <w:rFonts w:cs="Times New Roman"/>
+          <w:color w:val="000000" w:themeColor="text1"/>
+          <w:szCs w:val="24"/>
+        </w:rPr>
+        <w:t xml:space="preserve">Execute() </w:t>
+      </w:r>
+      <w:r>
+        <w:rPr>
+          <w:rFonts w:cs="Times New Roman"/>
+          <w:color w:val="000000" w:themeColor="text1"/>
+          <w:szCs w:val="24"/>
+        </w:rPr>
+        <w:sym w:font="Wingdings" w:char="F0E0"/>
+      </w:r>
+      <w:r>
+        <w:rPr>
+          <w:rFonts w:cs="Times New Roman"/>
+          <w:color w:val="000000" w:themeColor="text1"/>
+          <w:szCs w:val="24"/>
+        </w:rPr>
+        <w:t xml:space="preserve"> </w:t>
+      </w:r>
+      <w:r>
+        <w:rPr>
+          <w:rFonts w:cs="Times New Roman"/>
+          <w:color w:val="000000" w:themeColor="text1"/>
+          <w:szCs w:val="24"/>
+        </w:rPr>
+        <w:t>Any SQL</w:t>
+      </w:r>
+    </w:p>
+    <w:p>
+      <w:pPr>
+        <w:pStyle w:val="ListParagraph"/>
+        <w:numPr>
+          <w:ilvl w:val="1"/>
+          <w:numId w:val="14"/>
+        </w:numPr>
+        <w:rPr>
+          <w:rFonts w:cs="Times New Roman"/>
+          <w:color w:val="000000" w:themeColor="text1"/>
+          <w:szCs w:val="24"/>
+        </w:rPr>
+      </w:pPr>
+      <w:r>
+        <w:rPr>
+          <w:rFonts w:cs="Times New Roman"/>
+          <w:color w:val="000000" w:themeColor="text1"/>
+          <w:szCs w:val="24"/>
+        </w:rPr>
+        <w:t xml:space="preserve">ExecuteUpdate() </w:t>
+      </w:r>
+      <w:r>
+        <w:rPr>
+          <w:rFonts w:cs="Times New Roman"/>
+          <w:color w:val="000000" w:themeColor="text1"/>
+          <w:szCs w:val="24"/>
+        </w:rPr>
+        <w:sym w:font="Wingdings" w:char="F0E0"/>
+      </w:r>
+      <w:r>
+        <w:rPr>
+          <w:rFonts w:cs="Times New Roman"/>
+          <w:color w:val="000000" w:themeColor="text1"/>
+          <w:szCs w:val="24"/>
+        </w:rPr>
+        <w:t xml:space="preserve"> </w:t>
+      </w:r>
+      <w:r>
+        <w:rPr>
+          <w:rFonts w:cs="Times New Roman"/>
+          <w:color w:val="000000" w:themeColor="text1"/>
+          <w:szCs w:val="24"/>
+        </w:rPr>
+        <w:t>INSERT,DELETE,UPDATE</w:t>
+      </w:r>
+    </w:p>
+    <w:p>
+      <w:pPr>
+        <w:pStyle w:val="ListParagraph"/>
+        <w:numPr>
+          <w:ilvl w:val="1"/>
+          <w:numId w:val="14"/>
+        </w:numPr>
+        <w:rPr>
+          <w:rFonts w:cs="Times New Roman"/>
+          <w:color w:val="000000" w:themeColor="text1"/>
+          <w:szCs w:val="24"/>
+        </w:rPr>
+      </w:pPr>
+      <w:r>
+        <w:rPr>
+          <w:rFonts w:cs="Times New Roman"/>
+          <w:color w:val="000000" w:themeColor="text1"/>
+          <w:szCs w:val="24"/>
+        </w:rPr>
+        <w:t xml:space="preserve">ExecuteQuery() </w:t>
+      </w:r>
+      <w:r>
+        <w:rPr>
+          <w:rFonts w:cs="Times New Roman"/>
+          <w:color w:val="000000" w:themeColor="text1"/>
+          <w:szCs w:val="24"/>
+        </w:rPr>
+        <w:sym w:font="Wingdings" w:char="F0E0"/>
+      </w:r>
+      <w:r>
+        <w:rPr>
+          <w:rFonts w:cs="Times New Roman"/>
+          <w:color w:val="000000" w:themeColor="text1"/>
+          <w:szCs w:val="24"/>
+        </w:rPr>
+        <w:t xml:space="preserve"> </w:t>
+      </w:r>
+      <w:r>
+        <w:rPr>
+          <w:rFonts w:cs="Times New Roman"/>
+          <w:color w:val="000000" w:themeColor="text1"/>
+          <w:szCs w:val="24"/>
+        </w:rPr>
+        <w:t>SELECT</w:t>
+      </w:r>
+    </w:p>
+    <w:p>
+      <w:pPr>
+        <w:pStyle w:val="ListParagraph"/>
+        <w:numPr>
+          <w:ilvl w:val="0"/>
+          <w:numId w:val="14"/>
+        </w:numPr>
+        <w:rPr>
+          <w:rFonts w:cs="Times New Roman"/>
+          <w:color w:val="000000" w:themeColor="text1"/>
+          <w:szCs w:val="24"/>
+        </w:rPr>
+      </w:pPr>
+      <w:r>
+        <w:rPr>
+          <w:rFonts w:cs="Times New Roman"/>
+          <w:color w:val="000000" w:themeColor="text1"/>
+          <w:szCs w:val="24"/>
+        </w:rPr>
+        <w:t>Example(SELECT)</w:t>
+      </w:r>
+    </w:p>
+    <w:p>
+      <w:pPr>
+        <w:pStyle w:val="ListParagraph"/>
+        <w:numPr>
+          <w:ilvl w:val="0"/>
+          <w:numId w:val="14"/>
+        </w:numPr>
+        <w:rPr>
+          <w:rFonts w:cs="Times New Roman"/>
+          <w:color w:val="000000" w:themeColor="text1"/>
+          <w:szCs w:val="24"/>
+        </w:rPr>
+      </w:pPr>
+      <w:r>
+        <w:rPr>
+          <w:rFonts w:cs="Times New Roman"/>
+          <w:color w:val="000000" w:themeColor="text1"/>
+          <w:szCs w:val="24"/>
+        </w:rPr>
+        <w:t xml:space="preserve">ResultSet rs =  </w:t>
+      </w:r>
+      <w:r>
+        <w:rPr>
+          <w:rFonts w:cs="Times New Roman"/>
+          <w:color w:val="000000" w:themeColor="text1"/>
+          <w:szCs w:val="24"/>
+        </w:rPr>
+        <w:t>stmt.executeQuery("Select * from EmployeeInfo</w:t>
+      </w:r>
+      <w:r>
+        <w:rPr>
+          <w:rFonts w:cs="Times New Roman"/>
+          <w:color w:val="000000" w:themeColor="text1"/>
+          <w:szCs w:val="24"/>
+        </w:rPr>
+        <w:t>2</w:t>
+      </w:r>
+      <w:r>
+        <w:rPr>
+          <w:rFonts w:cs="Times New Roman"/>
+          <w:color w:val="000000" w:themeColor="text1"/>
+          <w:szCs w:val="24"/>
+        </w:rPr>
+        <w:t>")</w:t>
+      </w:r>
+      <w:r>
+        <w:rPr>
+          <w:rFonts w:cs="Times New Roman"/>
+          <w:color w:val="000000" w:themeColor="text1"/>
+          <w:szCs w:val="24"/>
+        </w:rPr>
+        <w:t>;</w:t>
+      </w:r>
+    </w:p>
+    <w:p>
+      <w:pPr>
+        <w:pStyle w:val="ListParagraph"/>
+        <w:ind w:left="1800"/>
+        <w:rPr>
+          <w:rFonts w:cs="Times New Roman"/>
+          <w:color w:val="000000" w:themeColor="text1"/>
+          <w:szCs w:val="24"/>
+        </w:rPr>
+      </w:pPr>
+    </w:p>
+    <w:p>
+      <w:pPr>
+        <w:pStyle w:val="ListParagraph"/>
+        <w:numPr>
+          <w:ilvl w:val="0"/>
+          <w:numId w:val="12"/>
+        </w:numPr>
+        <w:rPr>
+          <w:rFonts w:cs="Times New Roman"/>
+          <w:color w:val="000000" w:themeColor="text1"/>
+          <w:szCs w:val="24"/>
+        </w:rPr>
+      </w:pPr>
+      <w:r>
+        <w:rPr>
+          <w:rFonts w:cs="Times New Roman"/>
+          <w:color w:val="000000" w:themeColor="text1"/>
+          <w:szCs w:val="24"/>
+        </w:rPr>
+        <w:t>Process Result</w:t>
+      </w:r>
+    </w:p>
+    <w:p>
+      <w:pPr>
+        <w:pStyle w:val="ListParagraph"/>
+        <w:ind w:left="1440"/>
+        <w:rPr>
+          <w:rFonts w:cs="Times New Roman"/>
+          <w:color w:val="000000" w:themeColor="text1"/>
+          <w:szCs w:val="24"/>
+        </w:rPr>
+      </w:pPr>
+      <w:r>
+        <w:rPr>
+          <w:rFonts w:cs="Times New Roman"/>
+          <w:color w:val="000000" w:themeColor="text1"/>
+          <w:szCs w:val="24"/>
+        </w:rPr>
+        <w:t>ResultSet stores data returned by SELECT Query</w:t>
+      </w:r>
+    </w:p>
+    <w:p>
+      <w:pPr>
+        <w:pStyle w:val="ListParagraph"/>
+        <w:ind w:left="1440"/>
+        <w:rPr>
+          <w:rFonts w:cs="Times New Roman"/>
+          <w:color w:val="000000" w:themeColor="text1"/>
+          <w:szCs w:val="24"/>
+        </w:rPr>
+      </w:pPr>
+      <w:r>
+        <w:rPr>
+          <w:rFonts w:cs="Times New Roman"/>
+          <w:color w:val="000000" w:themeColor="text1"/>
+          <w:szCs w:val="24"/>
+        </w:rPr>
+        <w:t>rs.next() moves row by row</w:t>
+      </w:r>
+    </w:p>
+    <w:p>
+      <w:pPr>
+        <w:pStyle w:val="ListParagraph"/>
+        <w:ind w:left="1440"/>
+        <w:rPr>
+          <w:rFonts w:cs="Times New Roman"/>
+          <w:color w:val="000000" w:themeColor="text1"/>
+          <w:szCs w:val="24"/>
+        </w:rPr>
+      </w:pPr>
+      <w:r>
+        <w:rPr>
+          <w:rFonts w:cs="Times New Roman"/>
+          <w:color w:val="000000" w:themeColor="text1"/>
+          <w:szCs w:val="24"/>
+        </w:rPr>
+        <w:t>while(rs.next()) {</w:t>
+      </w:r>
+    </w:p>
+    <w:p>
+      <w:pPr>
+        <w:pStyle w:val="ListParagraph"/>
+        <w:ind w:left="1440" w:firstLine="720"/>
+        <w:rPr>
+          <w:rFonts w:cs="Times New Roman"/>
+          <w:color w:val="000000" w:themeColor="text1"/>
+          <w:szCs w:val="24"/>
+        </w:rPr>
+      </w:pPr>
+      <w:r>
+        <w:rPr>
+          <w:rFonts w:cs="Times New Roman"/>
+          <w:color w:val="000000" w:themeColor="text1"/>
+          <w:szCs w:val="24"/>
+        </w:rPr>
+        <w:t>System.</w:t>
+      </w:r>
+      <w:r>
+        <w:rPr>
+          <w:rFonts w:cs="Times New Roman"/>
+          <w:b/>
+          <w:bCs/>
+          <w:i/>
+          <w:iCs/>
+          <w:color w:val="000000" w:themeColor="text1"/>
+          <w:szCs w:val="24"/>
+        </w:rPr>
+        <w:t>out</w:t>
+      </w:r>
+      <w:r>
+        <w:rPr>
+          <w:rFonts w:cs="Times New Roman"/>
+          <w:color w:val="000000" w:themeColor="text1"/>
+          <w:szCs w:val="24"/>
+        </w:rPr>
+        <w:t>.println("Emp no: "+rs.getInt(1));</w:t>
+      </w:r>
+    </w:p>
+    <w:p>
+      <w:pPr>
+        <w:pStyle w:val="ListParagraph"/>
+        <w:ind w:left="1440"/>
+        <w:rPr>
+          <w:rFonts w:cs="Times New Roman"/>
+          <w:color w:val="000000" w:themeColor="text1"/>
+          <w:szCs w:val="24"/>
+        </w:rPr>
+      </w:pPr>
+      <w:r>
+        <w:rPr>
+          <w:rFonts w:cs="Times New Roman"/>
+          <w:color w:val="000000" w:themeColor="text1"/>
+          <w:szCs w:val="24"/>
+        </w:rPr>
+        <w:tab/>
+        <w:t>System.</w:t>
+      </w:r>
+      <w:r>
+        <w:rPr>
+          <w:rFonts w:cs="Times New Roman"/>
+          <w:b/>
+          <w:bCs/>
+          <w:i/>
+          <w:iCs/>
+          <w:color w:val="000000" w:themeColor="text1"/>
+          <w:szCs w:val="24"/>
+        </w:rPr>
+        <w:t>out</w:t>
+      </w:r>
+      <w:r>
+        <w:rPr>
+          <w:rFonts w:cs="Times New Roman"/>
+          <w:color w:val="000000" w:themeColor="text1"/>
+          <w:szCs w:val="24"/>
+        </w:rPr>
+        <w:t>.println("Emp Name: "+rs.getString("ename"));</w:t>
+      </w:r>
+    </w:p>
+    <w:p>
+      <w:pPr>
+        <w:pStyle w:val="ListParagraph"/>
+        <w:ind w:left="1440"/>
+        <w:rPr>
+          <w:rFonts w:cs="Times New Roman"/>
+          <w:color w:val="000000" w:themeColor="text1"/>
+          <w:szCs w:val="24"/>
+        </w:rPr>
+      </w:pPr>
+      <w:r>
+        <w:rPr>
+          <w:rFonts w:cs="Times New Roman"/>
+          <w:color w:val="000000" w:themeColor="text1"/>
+          <w:szCs w:val="24"/>
+        </w:rPr>
+        <w:tab/>
+        <w:t>System.</w:t>
+      </w:r>
+      <w:r>
+        <w:rPr>
+          <w:rFonts w:cs="Times New Roman"/>
+          <w:b/>
+          <w:bCs/>
+          <w:i/>
+          <w:iCs/>
+          <w:color w:val="000000" w:themeColor="text1"/>
+          <w:szCs w:val="24"/>
+        </w:rPr>
+        <w:t>out</w:t>
+      </w:r>
+      <w:r>
+        <w:rPr>
+          <w:rFonts w:cs="Times New Roman"/>
+          <w:color w:val="000000" w:themeColor="text1"/>
+          <w:szCs w:val="24"/>
+        </w:rPr>
+        <w:t>.println("Emp no: "+rs.getInt(3));</w:t>
+      </w:r>
+    </w:p>
+    <w:p>
+      <w:pPr>
+        <w:pStyle w:val="ListParagraph"/>
+        <w:ind w:left="1440"/>
+        <w:rPr>
+          <w:rFonts w:cs="Times New Roman"/>
+          <w:color w:val="000000" w:themeColor="text1"/>
+          <w:szCs w:val="24"/>
+        </w:rPr>
+      </w:pPr>
+      <w:r>
+        <w:rPr>
+          <w:rFonts w:cs="Times New Roman"/>
+          <w:color w:val="000000" w:themeColor="text1"/>
+          <w:szCs w:val="24"/>
+        </w:rPr>
+        <w:t>}</w:t>
+      </w:r>
+    </w:p>
+    <w:p>
+      <w:pPr>
+        <w:pStyle w:val="ListParagraph"/>
+        <w:ind w:left="1440"/>
+        <w:rPr>
+          <w:rFonts w:cs="Times New Roman"/>
+          <w:color w:val="000000" w:themeColor="text1"/>
+          <w:szCs w:val="24"/>
+        </w:rPr>
+      </w:pPr>
+    </w:p>
+    <w:p>
+      <w:pPr>
+        <w:pStyle w:val="ListParagraph"/>
+        <w:numPr>
+          <w:ilvl w:val="0"/>
+          <w:numId w:val="12"/>
+        </w:numPr>
+        <w:rPr>
+          <w:rFonts w:cs="Times New Roman"/>
+          <w:color w:val="000000" w:themeColor="text1"/>
+          <w:szCs w:val="24"/>
+        </w:rPr>
+      </w:pPr>
+      <w:r>
+        <w:rPr>
+          <w:rFonts w:cs="Times New Roman"/>
+          <w:color w:val="000000" w:themeColor="text1"/>
+          <w:szCs w:val="24"/>
+        </w:rPr>
+        <w:t>Close ResultSet</w:t>
+      </w:r>
+    </w:p>
+    <w:p>
+      <w:pPr>
+        <w:pStyle w:val="ListParagraph"/>
+        <w:rPr>
+          <w:rFonts w:cs="Times New Roman"/>
+          <w:color w:val="000000" w:themeColor="text1"/>
+          <w:szCs w:val="24"/>
+        </w:rPr>
+      </w:pPr>
+      <w:r>
+        <w:rPr>
+          <w:rFonts w:cs="Times New Roman"/>
+          <w:color w:val="000000" w:themeColor="text1"/>
+          <w:szCs w:val="24"/>
+        </w:rPr>
+        <w:t>Frees memory used by result</w:t>
+      </w:r>
+    </w:p>
+    <w:p>
+      <w:pPr>
+        <w:pStyle w:val="ListParagraph"/>
+        <w:rPr>
+          <w:rFonts w:cs="Times New Roman"/>
+          <w:color w:val="000000" w:themeColor="text1"/>
+          <w:szCs w:val="24"/>
+        </w:rPr>
+      </w:pPr>
+      <w:r>
+        <w:rPr>
+          <w:rFonts w:cs="Times New Roman"/>
+          <w:color w:val="000000" w:themeColor="text1"/>
+          <w:szCs w:val="24"/>
+        </w:rPr>
+        <w:t>rs.close();</w:t>
+      </w:r>
+    </w:p>
+    <w:p>
+      <w:pPr>
+        <w:pStyle w:val="ListParagraph"/>
+        <w:rPr>
+          <w:rFonts w:cs="Times New Roman"/>
+          <w:color w:val="000000" w:themeColor="text1"/>
+          <w:szCs w:val="24"/>
+        </w:rPr>
+      </w:pPr>
+    </w:p>
+    <w:p>
+      <w:pPr>
+        <w:pStyle w:val="ListParagraph"/>
+        <w:numPr>
+          <w:ilvl w:val="0"/>
+          <w:numId w:val="12"/>
+        </w:numPr>
+        <w:rPr>
+          <w:rFonts w:cs="Times New Roman"/>
+          <w:color w:val="000000" w:themeColor="text1"/>
+          <w:szCs w:val="24"/>
+        </w:rPr>
+      </w:pPr>
+      <w:r>
+        <w:rPr>
+          <w:rFonts w:cs="Times New Roman"/>
+          <w:color w:val="000000" w:themeColor="text1"/>
+          <w:szCs w:val="24"/>
+        </w:rPr>
+        <w:t>Close Connection</w:t>
+      </w:r>
+    </w:p>
+    <w:p>
+      <w:pPr>
+        <w:pStyle w:val="ListParagraph"/>
+        <w:ind w:left="1440"/>
+        <w:rPr>
+          <w:rFonts w:cs="Times New Roman"/>
+          <w:color w:val="000000" w:themeColor="text1"/>
+          <w:szCs w:val="24"/>
+        </w:rPr>
+      </w:pPr>
+      <w:r>
+        <w:rPr>
+          <w:rFonts w:cs="Times New Roman"/>
+          <w:color w:val="000000" w:themeColor="text1"/>
+          <w:szCs w:val="24"/>
+        </w:rPr>
+        <w:t>Always close connection after DB operation</w:t>
+      </w:r>
+    </w:p>
+    <w:p>
+      <w:pPr>
+        <w:pStyle w:val="ListParagraph"/>
+        <w:ind w:left="1440"/>
+        <w:rPr>
+          <w:rFonts w:cs="Times New Roman"/>
+          <w:color w:val="000000" w:themeColor="text1"/>
+          <w:szCs w:val="24"/>
+        </w:rPr>
+      </w:pPr>
+    </w:p>
+    <w:p>
+      <w:pPr>
+        <w:pStyle w:val="ListParagraph"/>
+        <w:numPr>
+          <w:ilvl w:val="0"/>
+          <w:numId w:val="12"/>
+        </w:numPr>
+        <w:rPr>
+          <w:rFonts w:cs="Times New Roman"/>
+          <w:color w:val="000000" w:themeColor="text1"/>
+          <w:szCs w:val="24"/>
+        </w:rPr>
+      </w:pPr>
+      <w:r>
+        <w:rPr>
+          <w:rFonts w:cs="Times New Roman"/>
+          <w:color w:val="000000" w:themeColor="text1"/>
+          <w:szCs w:val="24"/>
+        </w:rPr>
+        <w:t>Close class</w:t>
+      </w:r>
+    </w:p>
+    <w:p>
+      <w:pPr>
+        <w:rPr>
+          <w:rFonts w:cs="Times New Roman"/>
+          <w:color w:val="000000" w:themeColor="text1"/>
+          <w:szCs w:val="24"/>
+        </w:rPr>
+      </w:pPr>
+    </w:p>
+    <w:p>
+      <w:pPr>
+        <w:rPr>
+          <w:rFonts w:cs="Times New Roman"/>
+          <w:color w:val="000000" w:themeColor="text1"/>
+          <w:szCs w:val="24"/>
+        </w:rPr>
+      </w:pPr>
+    </w:p>
+    <w:p>
+      <w:pPr>
+        <w:rPr>
+          <w:rFonts w:cs="Times New Roman"/>
+          <w:color w:val="000000" w:themeColor="text1"/>
+          <w:szCs w:val="24"/>
+        </w:rPr>
+      </w:pPr>
+      <w:r>
+        <w:rPr>
+          <w:rFonts w:cs="Times New Roman"/>
+          <w:color w:val="000000" w:themeColor="text1"/>
+          <w:szCs w:val="24"/>
+        </w:rPr>
+        <w:t>Statement</w:t>
+      </w:r>
+    </w:p>
+    <w:p>
+      <w:pPr>
+        <w:pStyle w:val="ListParagraph"/>
+        <w:numPr>
+          <w:ilvl w:val="0"/>
+          <w:numId w:val="18"/>
+        </w:numPr>
+        <w:rPr>
+          <w:rFonts w:cs="Times New Roman"/>
+          <w:color w:val="000000" w:themeColor="text1"/>
+          <w:szCs w:val="24"/>
+        </w:rPr>
+      </w:pPr>
+      <w:r>
+        <w:rPr>
+          <w:rFonts w:cs="Times New Roman"/>
+          <w:color w:val="000000" w:themeColor="text1"/>
+          <w:szCs w:val="24"/>
+        </w:rPr>
+        <w:t>Used when executing a SQL query only once.</w:t>
+      </w:r>
+    </w:p>
+    <w:p>
+      <w:pPr>
+        <w:pStyle w:val="ListParagraph"/>
+        <w:numPr>
+          <w:ilvl w:val="0"/>
+          <w:numId w:val="18"/>
+        </w:numPr>
+        <w:rPr>
+          <w:rFonts w:cs="Times New Roman"/>
+          <w:color w:val="000000" w:themeColor="text1"/>
+          <w:szCs w:val="24"/>
+        </w:rPr>
+      </w:pPr>
+      <w:r>
+        <w:rPr>
+          <w:rFonts w:cs="Times New Roman"/>
+          <w:color w:val="000000" w:themeColor="text1"/>
+          <w:szCs w:val="24"/>
+        </w:rPr>
+        <w:t>In SQL, a “statement” is a single line or group of lines representing a specific action or operaion performed on database.</w:t>
+      </w:r>
+    </w:p>
+    <w:p>
+      <w:pPr>
+        <w:pStyle w:val="ListParagraph"/>
+        <w:numPr>
+          <w:ilvl w:val="0"/>
+          <w:numId w:val="18"/>
+        </w:numPr>
+        <w:rPr>
+          <w:rFonts w:cs="Times New Roman"/>
+          <w:color w:val="000000" w:themeColor="text1"/>
+          <w:szCs w:val="24"/>
+        </w:rPr>
+      </w:pPr>
+      <w:r>
+        <w:rPr>
+          <w:rFonts w:cs="Times New Roman"/>
+          <w:color w:val="000000" w:themeColor="text1"/>
+          <w:szCs w:val="24"/>
+        </w:rPr>
+        <w:lastRenderedPageBreak/>
+        <w:t>SQL statements are used to interact with the database, retrieve data, modify data, create or alter database structures and more</w:t>
+      </w:r>
+    </w:p>
+    <w:p>
+      <w:pPr>
+        <w:pStyle w:val="ListParagraph"/>
+        <w:numPr>
+          <w:ilvl w:val="0"/>
+          <w:numId w:val="18"/>
+        </w:numPr>
+        <w:rPr>
+          <w:rFonts w:cs="Times New Roman"/>
+          <w:color w:val="000000" w:themeColor="text1"/>
+          <w:szCs w:val="24"/>
+        </w:rPr>
+      </w:pPr>
+      <w:r>
+        <w:rPr>
+          <w:rFonts w:cs="Times New Roman"/>
+          <w:color w:val="000000" w:themeColor="text1"/>
+          <w:szCs w:val="24"/>
+        </w:rPr>
+        <w:t>There are different types of SQL statements, including SELECT(used to retrieve data), INSERT(used to add new data), UPDATE(used to modify existing data), DELETE(used to remove data), and DDL(Data Definition Language) statements like CREATE TABLE and ALTER TABLE(used to define or modify the database structure</w:t>
+      </w:r>
+      <w:r>
+        <w:rPr>
+          <w:rFonts w:cs="Times New Roman"/>
+          <w:color w:val="000000" w:themeColor="text1"/>
+          <w:szCs w:val="24"/>
+        </w:rPr>
+        <w:t>)</w:t>
+      </w:r>
+    </w:p>
+    <w:p>
+      <w:pPr>
+        <w:pStyle w:val="ListParagraph"/>
+        <w:numPr>
+          <w:ilvl w:val="0"/>
+          <w:numId w:val="18"/>
+        </w:numPr>
+        <w:rPr>
+          <w:rFonts w:cs="Times New Roman"/>
+          <w:color w:val="000000" w:themeColor="text1"/>
+          <w:szCs w:val="24"/>
+        </w:rPr>
+      </w:pPr>
+      <w:r>
+        <w:rPr>
+          <w:rFonts w:cs="Times New Roman"/>
+          <w:color w:val="000000" w:themeColor="text1"/>
+          <w:szCs w:val="24"/>
+        </w:rPr>
+        <w:t>Typically has lower performance.</w:t>
+      </w:r>
+    </w:p>
+    <w:p>
+      <w:pPr>
+        <w:rPr>
+          <w:rFonts w:cs="Times New Roman"/>
+          <w:color w:val="000000" w:themeColor="text1"/>
+          <w:szCs w:val="24"/>
+        </w:rPr>
+      </w:pPr>
+      <w:r>
+        <w:rPr>
+          <w:rFonts w:cs="Times New Roman"/>
+          <w:color w:val="000000" w:themeColor="text1"/>
+          <w:szCs w:val="24"/>
+        </w:rPr>
+        <w:t>PreparedStatement</w:t>
+      </w:r>
+    </w:p>
+    <w:p>
+      <w:pPr>
+        <w:pStyle w:val="ListParagraph"/>
+        <w:numPr>
+          <w:ilvl w:val="0"/>
+          <w:numId w:val="19"/>
+        </w:numPr>
+        <w:rPr>
+          <w:rFonts w:cs="Times New Roman"/>
+          <w:color w:val="000000" w:themeColor="text1"/>
+          <w:szCs w:val="24"/>
+        </w:rPr>
+      </w:pPr>
+      <w:r>
+        <w:rPr>
+          <w:rFonts w:cs="Times New Roman"/>
+          <w:color w:val="000000" w:themeColor="text1"/>
+          <w:szCs w:val="24"/>
+        </w:rPr>
+        <w:t>Used when executing a SQL query multiple times.</w:t>
+      </w:r>
+    </w:p>
+    <w:p>
+      <w:pPr>
+        <w:pStyle w:val="ListParagraph"/>
+        <w:numPr>
+          <w:ilvl w:val="0"/>
+          <w:numId w:val="19"/>
+        </w:numPr>
+        <w:rPr>
+          <w:rFonts w:cs="Times New Roman"/>
+          <w:color w:val="000000" w:themeColor="text1"/>
+          <w:szCs w:val="24"/>
+        </w:rPr>
+      </w:pPr>
+      <w:r>
+        <w:rPr>
+          <w:rFonts w:cs="Times New Roman"/>
+          <w:color w:val="000000" w:themeColor="text1"/>
+          <w:szCs w:val="24"/>
+        </w:rPr>
+        <w:t>A PreparedStatement in SQL is a precompiled SQL statement that allows you to execute the same SQL query with different parameter values repeatedly.</w:t>
+      </w:r>
+    </w:p>
+    <w:p>
+      <w:pPr>
+        <w:pStyle w:val="ListParagraph"/>
+        <w:numPr>
+          <w:ilvl w:val="0"/>
+          <w:numId w:val="19"/>
+        </w:numPr>
+        <w:rPr>
+          <w:rFonts w:cs="Times New Roman"/>
+          <w:color w:val="000000" w:themeColor="text1"/>
+          <w:szCs w:val="24"/>
+        </w:rPr>
+      </w:pPr>
+      <w:r>
+        <w:rPr>
+          <w:rFonts w:cs="Times New Roman"/>
+          <w:color w:val="000000" w:themeColor="text1"/>
+          <w:szCs w:val="24"/>
+        </w:rPr>
+        <w:t>It is a feature provided by database APIs like JDBC, which improves performance and security by separating the SQL query from the user-supplied parameters.</w:t>
+      </w:r>
+    </w:p>
+    <w:p>
+      <w:pPr>
+        <w:pStyle w:val="ListParagraph"/>
+        <w:numPr>
+          <w:ilvl w:val="0"/>
+          <w:numId w:val="19"/>
+        </w:numPr>
+        <w:rPr>
+          <w:rFonts w:cs="Times New Roman"/>
+          <w:color w:val="000000" w:themeColor="text1"/>
+          <w:szCs w:val="24"/>
+        </w:rPr>
+      </w:pPr>
+      <w:r>
+        <w:rPr>
+          <w:rFonts w:cs="Times New Roman"/>
+          <w:color w:val="000000" w:themeColor="text1"/>
+          <w:szCs w:val="24"/>
+        </w:rPr>
+        <w:t>PreparedStatement helps prevent SQL injection attacks and enhances database query execution efficiency by reducing the need for query recompilation, making it a valuable tool for database interactions in application.</w:t>
+      </w:r>
+    </w:p>
+    <w:p>
+      <w:pPr>
+        <w:pStyle w:val="ListParagraph"/>
+        <w:numPr>
+          <w:ilvl w:val="0"/>
+          <w:numId w:val="19"/>
+        </w:numPr>
+        <w:rPr>
+          <w:rFonts w:cs="Times New Roman"/>
+          <w:color w:val="000000" w:themeColor="text1"/>
+          <w:szCs w:val="24"/>
+        </w:rPr>
+      </w:pPr>
+      <w:r>
+        <w:rPr>
+          <w:rFonts w:cs="Times New Roman"/>
+          <w:color w:val="000000" w:themeColor="text1"/>
+          <w:szCs w:val="24"/>
+        </w:rPr>
+        <w:t>Typically has higher performance.</w:t>
+      </w:r>
+    </w:p>
+    <w:p>
+      <w:pPr>
+        <w:rPr>
+          <w:rFonts w:cs="Times New Roman"/>
+          <w:color w:val="000000" w:themeColor="text1"/>
+          <w:szCs w:val="24"/>
+        </w:rPr>
+      </w:pPr>
+      <w:r>
+        <w:rPr>
+          <w:rFonts w:cs="Times New Roman"/>
+          <w:color w:val="000000" w:themeColor="text1"/>
+          <w:szCs w:val="24"/>
+        </w:rPr>
+        <w:t>JDBC 4 types of Drivers:</w:t>
+      </w:r>
+    </w:p>
+    <w:p>
+      <w:pPr>
+        <w:pStyle w:val="ListParagraph"/>
+        <w:numPr>
+          <w:ilvl w:val="0"/>
+          <w:numId w:val="20"/>
+        </w:numPr>
+        <w:rPr>
+          <w:rFonts w:cs="Times New Roman"/>
+          <w:color w:val="000000" w:themeColor="text1"/>
+          <w:szCs w:val="24"/>
+        </w:rPr>
+      </w:pPr>
+      <w:r>
+        <w:rPr>
+          <w:rFonts w:cs="Times New Roman"/>
+          <w:color w:val="000000" w:themeColor="text1"/>
+          <w:szCs w:val="24"/>
+        </w:rPr>
+        <w:t>Type 1: JDBC – ODBC Bridge Driver</w:t>
+      </w:r>
+    </w:p>
+    <w:p>
+      <w:pPr>
+        <w:pStyle w:val="ListParagraph"/>
+        <w:numPr>
+          <w:ilvl w:val="0"/>
+          <w:numId w:val="20"/>
+        </w:numPr>
+        <w:rPr>
+          <w:rFonts w:cs="Times New Roman"/>
+          <w:color w:val="000000" w:themeColor="text1"/>
+          <w:szCs w:val="24"/>
+        </w:rPr>
+      </w:pPr>
+      <w:r>
+        <w:rPr>
+          <w:rFonts w:cs="Times New Roman"/>
+          <w:color w:val="000000" w:themeColor="text1"/>
+          <w:szCs w:val="24"/>
+        </w:rPr>
+        <w:t>Type 2: Native-API Driver (Partially java)</w:t>
+      </w:r>
+    </w:p>
+    <w:p>
+      <w:pPr>
+        <w:pStyle w:val="ListParagraph"/>
+        <w:numPr>
+          <w:ilvl w:val="0"/>
+          <w:numId w:val="20"/>
+        </w:numPr>
+        <w:rPr>
+          <w:rFonts w:cs="Times New Roman"/>
+          <w:color w:val="000000" w:themeColor="text1"/>
+          <w:szCs w:val="24"/>
+        </w:rPr>
+      </w:pPr>
+      <w:r>
+        <w:rPr>
+          <w:rFonts w:cs="Times New Roman"/>
+          <w:color w:val="000000" w:themeColor="text1"/>
+          <w:szCs w:val="24"/>
+        </w:rPr>
+        <w:t>Type 3: Network Protocol Driver(Fully java middleware)</w:t>
+      </w:r>
+    </w:p>
+    <w:p>
+      <w:pPr>
+        <w:pStyle w:val="ListParagraph"/>
+        <w:numPr>
+          <w:ilvl w:val="0"/>
+          <w:numId w:val="20"/>
+        </w:numPr>
+        <w:rPr>
+          <w:rFonts w:cs="Times New Roman"/>
+          <w:color w:val="000000" w:themeColor="text1"/>
+          <w:szCs w:val="24"/>
+        </w:rPr>
+      </w:pPr>
+      <w:r>
+        <w:rPr>
+          <w:rFonts w:cs="Times New Roman"/>
+          <w:color w:val="000000" w:themeColor="text1"/>
+          <w:szCs w:val="24"/>
+        </w:rPr>
+        <w:t>Type 4: Thin Driver (100% pure java)</w:t>
+      </w:r>
     </w:p>
     <w:sectPr>
       <w:pgSz w:w="11906" w:h="16838"/>
@@ -162,6 +2080,92 @@
 <file path=word/numbering.xml><?xml version="1.0" encoding="utf-8"?>
 <w:numbering xmlns:wpc="http://schemas.microsoft.com/office/word/2010/wordprocessingCanvas" xmlns:cx="http://schemas.microsoft.com/office/drawing/2014/chartex" xmlns:cx1="http://schemas.microsoft.com/office/drawing/2015/9/8/chartex" xmlns:cx2="http://schemas.microsoft.com/office/drawing/2015/10/21/chartex" xmlns:cx3="http://schemas.microsoft.com/office/drawing/2016/5/9/chartex" xmlns:cx4="http://schemas.microsoft.com/office/drawing/2016/5/10/chartex" xmlns:cx5="http://schemas.microsoft.com/office/drawing/2016/5/11/chartex" xmlns:cx6="http://schemas.microsoft.com/office/drawing/2016/5/12/chartex" xmlns:cx7="http://schemas.microsoft.com/office/drawing/2016/5/13/chartex" xmlns:cx8="http://schemas.microsoft.com/office/drawing/2016/5/14/chartex" xmlns:mc="http://schemas.openxmlformats.org/markup-compatibility/2006" xmlns:aink="http://schemas.microsoft.com/office/drawing/2016/ink" xmlns:am3d="http://schemas.microsoft.com/office/drawing/2017/model3d" xmlns:o="urn:schemas-microsoft-com:office:office" xmlns:oel="http://schemas.microsoft.com/office/2019/extlst" xmlns:r="http://schemas.openxmlformats.org/officeDocument/2006/relationships" xmlns:m="http://schemas.openxmlformats.org/officeDocument/2006/math" xmlns:v="urn:schemas-microsoft-com:vml" xmlns:wp14="http://schemas.microsoft.com/office/word/2010/wordprocessingDrawing" xmlns:wp="http://schemas.openxmlformats.org/drawingml/2006/wordprocessingDrawing" xmlns:w10="urn:schemas-microsoft-com:office:word" xmlns:w="http://schemas.openxmlformats.org/wordprocessingml/2006/main" xmlns:w14="http://schemas.microsoft.com/office/word/2010/wordml" xmlns:w15="http://schemas.microsoft.com/office/word/2012/wordml" xmlns:w16cex="http://schemas.microsoft.com/office/word/2018/wordml/cex" xmlns:w16cid="http://schemas.microsoft.com/office/word/2016/wordml/cid" xmlns:w16="http://schemas.microsoft.com/office/word/2018/wordml" xmlns:w16du="http://schemas.microsoft.com/office/word/2023/wordml/word16du" xmlns:w16sdtdh="http://schemas.microsoft.com/office/word/2020/wordml/sdtdatahash" xmlns:w16sdtfl="http://schemas.microsoft.com/office/word/2024/wordml/sdtformatlock" xmlns:w16se="http://schemas.microsoft.com/office/word/2015/wordml/symex" xmlns:wpg="http://schemas.microsoft.com/office/word/2010/wordprocessingGroup" xmlns:wpi="http://schemas.microsoft.com/office/word/2010/wordprocessingInk" xmlns:wne="http://schemas.microsoft.com/office/word/2006/wordml" xmlns:wps="http://schemas.microsoft.com/office/word/2010/wordprocessingShape" mc:Ignorable="w14 w15 w16se w16cid w16 w16cex w16sdtdh w16sdtfl w16du wp14">
   <w:abstractNum w:abstractNumId="0" w15:restartNumberingAfterBreak="0">
+    <w:nsid w:val="006D7E54"/>
+    <w:multiLevelType w:val="hybridMultilevel"/>
+    <w:tmpl w:val="4FB2E2DC"/>
+    <w:lvl w:ilvl="0" w:tplc="0409000F">
+      <w:start w:val="1"/>
+      <w:numFmt w:val="decimal"/>
+      <w:lvlText w:val="%1."/>
+      <w:lvlJc w:val="left"/>
+      <w:pPr>
+        <w:ind w:left="2160" w:hanging="360"/>
+      </w:pPr>
+    </w:lvl>
+    <w:lvl w:ilvl="1" w:tplc="04090019" w:tentative="1">
+      <w:start w:val="1"/>
+      <w:numFmt w:val="lowerLetter"/>
+      <w:lvlText w:val="%2."/>
+      <w:lvlJc w:val="left"/>
+      <w:pPr>
+        <w:ind w:left="2880" w:hanging="360"/>
+      </w:pPr>
+    </w:lvl>
+    <w:lvl w:ilvl="2" w:tplc="0409001B" w:tentative="1">
+      <w:start w:val="1"/>
+      <w:numFmt w:val="lowerRoman"/>
+      <w:lvlText w:val="%3."/>
+      <w:lvlJc w:val="right"/>
+      <w:pPr>
+        <w:ind w:left="3600" w:hanging="180"/>
+      </w:pPr>
+    </w:lvl>
+    <w:lvl w:ilvl="3" w:tplc="0409000F" w:tentative="1">
+      <w:start w:val="1"/>
+      <w:numFmt w:val="decimal"/>
+      <w:lvlText w:val="%4."/>
+      <w:lvlJc w:val="left"/>
+      <w:pPr>
+        <w:ind w:left="4320" w:hanging="360"/>
+      </w:pPr>
+    </w:lvl>
+    <w:lvl w:ilvl="4" w:tplc="04090019" w:tentative="1">
+      <w:start w:val="1"/>
+      <w:numFmt w:val="lowerLetter"/>
+      <w:lvlText w:val="%5."/>
+      <w:lvlJc w:val="left"/>
+      <w:pPr>
+        <w:ind w:left="5040" w:hanging="360"/>
+      </w:pPr>
+    </w:lvl>
+    <w:lvl w:ilvl="5" w:tplc="0409001B" w:tentative="1">
+      <w:start w:val="1"/>
+      <w:numFmt w:val="lowerRoman"/>
+      <w:lvlText w:val="%6."/>
+      <w:lvlJc w:val="right"/>
+      <w:pPr>
+        <w:ind w:left="5760" w:hanging="180"/>
+      </w:pPr>
+    </w:lvl>
+    <w:lvl w:ilvl="6" w:tplc="0409000F" w:tentative="1">
+      <w:start w:val="1"/>
+      <w:numFmt w:val="decimal"/>
+      <w:lvlText w:val="%7."/>
+      <w:lvlJc w:val="left"/>
+      <w:pPr>
+        <w:ind w:left="6480" w:hanging="360"/>
+      </w:pPr>
+    </w:lvl>
+    <w:lvl w:ilvl="7" w:tplc="04090019" w:tentative="1">
+      <w:start w:val="1"/>
+      <w:numFmt w:val="lowerLetter"/>
+      <w:lvlText w:val="%8."/>
+      <w:lvlJc w:val="left"/>
+      <w:pPr>
+        <w:ind w:left="7200" w:hanging="360"/>
+      </w:pPr>
+    </w:lvl>
+    <w:lvl w:ilvl="8" w:tplc="0409001B" w:tentative="1">
+      <w:start w:val="1"/>
+      <w:numFmt w:val="lowerRoman"/>
+      <w:lvlText w:val="%9."/>
+      <w:lvlJc w:val="right"/>
+      <w:pPr>
+        <w:ind w:left="7920" w:hanging="180"/>
+      </w:pPr>
+    </w:lvl>
+  </w:abstractNum>
+  <w:abstractNum w:abstractNumId="1" w15:restartNumberingAfterBreak="0">
     <w:nsid w:val="07B6780F"/>
     <w:multiLevelType w:val="hybridMultilevel"/>
     <w:tmpl w:val="3976C2DC"/>
@@ -247,7 +2251,7 @@
       </w:pPr>
     </w:lvl>
   </w:abstractNum>
-  <w:abstractNum w:abstractNumId="1" w15:restartNumberingAfterBreak="0">
+  <w:abstractNum w:abstractNumId="2" w15:restartNumberingAfterBreak="0">
     <w:nsid w:val="0986177E"/>
     <w:multiLevelType w:val="hybridMultilevel"/>
     <w:tmpl w:val="DBCA8FC6"/>
@@ -360,7 +2364,351 @@
       </w:rPr>
     </w:lvl>
   </w:abstractNum>
-  <w:abstractNum w:abstractNumId="2" w15:restartNumberingAfterBreak="0">
+  <w:abstractNum w:abstractNumId="3" w15:restartNumberingAfterBreak="0">
+    <w:nsid w:val="0FDF10AA"/>
+    <w:multiLevelType w:val="hybridMultilevel"/>
+    <w:tmpl w:val="FDC888F6"/>
+    <w:lvl w:ilvl="0" w:tplc="0409000F">
+      <w:start w:val="1"/>
+      <w:numFmt w:val="decimal"/>
+      <w:lvlText w:val="%1."/>
+      <w:lvlJc w:val="left"/>
+      <w:pPr>
+        <w:ind w:left="720" w:hanging="360"/>
+      </w:pPr>
+    </w:lvl>
+    <w:lvl w:ilvl="1" w:tplc="04090019" w:tentative="1">
+      <w:start w:val="1"/>
+      <w:numFmt w:val="lowerLetter"/>
+      <w:lvlText w:val="%2."/>
+      <w:lvlJc w:val="left"/>
+      <w:pPr>
+        <w:ind w:left="1440" w:hanging="360"/>
+      </w:pPr>
+    </w:lvl>
+    <w:lvl w:ilvl="2" w:tplc="0409001B" w:tentative="1">
+      <w:start w:val="1"/>
+      <w:numFmt w:val="lowerRoman"/>
+      <w:lvlText w:val="%3."/>
+      <w:lvlJc w:val="right"/>
+      <w:pPr>
+        <w:ind w:left="2160" w:hanging="180"/>
+      </w:pPr>
+    </w:lvl>
+    <w:lvl w:ilvl="3" w:tplc="0409000F" w:tentative="1">
+      <w:start w:val="1"/>
+      <w:numFmt w:val="decimal"/>
+      <w:lvlText w:val="%4."/>
+      <w:lvlJc w:val="left"/>
+      <w:pPr>
+        <w:ind w:left="2880" w:hanging="360"/>
+      </w:pPr>
+    </w:lvl>
+    <w:lvl w:ilvl="4" w:tplc="04090019" w:tentative="1">
+      <w:start w:val="1"/>
+      <w:numFmt w:val="lowerLetter"/>
+      <w:lvlText w:val="%5."/>
+      <w:lvlJc w:val="left"/>
+      <w:pPr>
+        <w:ind w:left="3600" w:hanging="360"/>
+      </w:pPr>
+    </w:lvl>
+    <w:lvl w:ilvl="5" w:tplc="0409001B" w:tentative="1">
+      <w:start w:val="1"/>
+      <w:numFmt w:val="lowerRoman"/>
+      <w:lvlText w:val="%6."/>
+      <w:lvlJc w:val="right"/>
+      <w:pPr>
+        <w:ind w:left="4320" w:hanging="180"/>
+      </w:pPr>
+    </w:lvl>
+    <w:lvl w:ilvl="6" w:tplc="0409000F" w:tentative="1">
+      <w:start w:val="1"/>
+      <w:numFmt w:val="decimal"/>
+      <w:lvlText w:val="%7."/>
+      <w:lvlJc w:val="left"/>
+      <w:pPr>
+        <w:ind w:left="5040" w:hanging="360"/>
+      </w:pPr>
+    </w:lvl>
+    <w:lvl w:ilvl="7" w:tplc="04090019" w:tentative="1">
+      <w:start w:val="1"/>
+      <w:numFmt w:val="lowerLetter"/>
+      <w:lvlText w:val="%8."/>
+      <w:lvlJc w:val="left"/>
+      <w:pPr>
+        <w:ind w:left="5760" w:hanging="360"/>
+      </w:pPr>
+    </w:lvl>
+    <w:lvl w:ilvl="8" w:tplc="0409001B" w:tentative="1">
+      <w:start w:val="1"/>
+      <w:numFmt w:val="lowerRoman"/>
+      <w:lvlText w:val="%9."/>
+      <w:lvlJc w:val="right"/>
+      <w:pPr>
+        <w:ind w:left="6480" w:hanging="180"/>
+      </w:pPr>
+    </w:lvl>
+  </w:abstractNum>
+  <w:abstractNum w:abstractNumId="4" w15:restartNumberingAfterBreak="0">
+    <w:nsid w:val="16C36828"/>
+    <w:multiLevelType w:val="hybridMultilevel"/>
+    <w:tmpl w:val="16A05958"/>
+    <w:lvl w:ilvl="0" w:tplc="4009000F">
+      <w:start w:val="1"/>
+      <w:numFmt w:val="decimal"/>
+      <w:lvlText w:val="%1."/>
+      <w:lvlJc w:val="left"/>
+      <w:pPr>
+        <w:ind w:left="720" w:hanging="360"/>
+      </w:pPr>
+    </w:lvl>
+    <w:lvl w:ilvl="1" w:tplc="04090019" w:tentative="1">
+      <w:start w:val="1"/>
+      <w:numFmt w:val="lowerLetter"/>
+      <w:lvlText w:val="%2."/>
+      <w:lvlJc w:val="left"/>
+      <w:pPr>
+        <w:ind w:left="1440" w:hanging="360"/>
+      </w:pPr>
+    </w:lvl>
+    <w:lvl w:ilvl="2" w:tplc="0409001B" w:tentative="1">
+      <w:start w:val="1"/>
+      <w:numFmt w:val="lowerRoman"/>
+      <w:lvlText w:val="%3."/>
+      <w:lvlJc w:val="right"/>
+      <w:pPr>
+        <w:ind w:left="2160" w:hanging="180"/>
+      </w:pPr>
+    </w:lvl>
+    <w:lvl w:ilvl="3" w:tplc="0409000F" w:tentative="1">
+      <w:start w:val="1"/>
+      <w:numFmt w:val="decimal"/>
+      <w:lvlText w:val="%4."/>
+      <w:lvlJc w:val="left"/>
+      <w:pPr>
+        <w:ind w:left="2880" w:hanging="360"/>
+      </w:pPr>
+    </w:lvl>
+    <w:lvl w:ilvl="4" w:tplc="04090019" w:tentative="1">
+      <w:start w:val="1"/>
+      <w:numFmt w:val="lowerLetter"/>
+      <w:lvlText w:val="%5."/>
+      <w:lvlJc w:val="left"/>
+      <w:pPr>
+        <w:ind w:left="3600" w:hanging="360"/>
+      </w:pPr>
+    </w:lvl>
+    <w:lvl w:ilvl="5" w:tplc="0409001B" w:tentative="1">
+      <w:start w:val="1"/>
+      <w:numFmt w:val="lowerRoman"/>
+      <w:lvlText w:val="%6."/>
+      <w:lvlJc w:val="right"/>
+      <w:pPr>
+        <w:ind w:left="4320" w:hanging="180"/>
+      </w:pPr>
+    </w:lvl>
+    <w:lvl w:ilvl="6" w:tplc="0409000F" w:tentative="1">
+      <w:start w:val="1"/>
+      <w:numFmt w:val="decimal"/>
+      <w:lvlText w:val="%7."/>
+      <w:lvlJc w:val="left"/>
+      <w:pPr>
+        <w:ind w:left="5040" w:hanging="360"/>
+      </w:pPr>
+    </w:lvl>
+    <w:lvl w:ilvl="7" w:tplc="04090019" w:tentative="1">
+      <w:start w:val="1"/>
+      <w:numFmt w:val="lowerLetter"/>
+      <w:lvlText w:val="%8."/>
+      <w:lvlJc w:val="left"/>
+      <w:pPr>
+        <w:ind w:left="5760" w:hanging="360"/>
+      </w:pPr>
+    </w:lvl>
+    <w:lvl w:ilvl="8" w:tplc="0409001B" w:tentative="1">
+      <w:start w:val="1"/>
+      <w:numFmt w:val="lowerRoman"/>
+      <w:lvlText w:val="%9."/>
+      <w:lvlJc w:val="right"/>
+      <w:pPr>
+        <w:ind w:left="6480" w:hanging="180"/>
+      </w:pPr>
+    </w:lvl>
+  </w:abstractNum>
+  <w:abstractNum w:abstractNumId="5" w15:restartNumberingAfterBreak="0">
+    <w:nsid w:val="17CF204F"/>
+    <w:multiLevelType w:val="hybridMultilevel"/>
+    <w:tmpl w:val="7BB6507E"/>
+    <w:lvl w:ilvl="0" w:tplc="0409000F">
+      <w:start w:val="1"/>
+      <w:numFmt w:val="decimal"/>
+      <w:lvlText w:val="%1."/>
+      <w:lvlJc w:val="left"/>
+      <w:pPr>
+        <w:ind w:left="1440" w:hanging="360"/>
+      </w:pPr>
+    </w:lvl>
+    <w:lvl w:ilvl="1" w:tplc="04090019" w:tentative="1">
+      <w:start w:val="1"/>
+      <w:numFmt w:val="lowerLetter"/>
+      <w:lvlText w:val="%2."/>
+      <w:lvlJc w:val="left"/>
+      <w:pPr>
+        <w:ind w:left="2160" w:hanging="360"/>
+      </w:pPr>
+    </w:lvl>
+    <w:lvl w:ilvl="2" w:tplc="0409001B" w:tentative="1">
+      <w:start w:val="1"/>
+      <w:numFmt w:val="lowerRoman"/>
+      <w:lvlText w:val="%3."/>
+      <w:lvlJc w:val="right"/>
+      <w:pPr>
+        <w:ind w:left="2880" w:hanging="180"/>
+      </w:pPr>
+    </w:lvl>
+    <w:lvl w:ilvl="3" w:tplc="0409000F" w:tentative="1">
+      <w:start w:val="1"/>
+      <w:numFmt w:val="decimal"/>
+      <w:lvlText w:val="%4."/>
+      <w:lvlJc w:val="left"/>
+      <w:pPr>
+        <w:ind w:left="3600" w:hanging="360"/>
+      </w:pPr>
+    </w:lvl>
+    <w:lvl w:ilvl="4" w:tplc="04090019" w:tentative="1">
+      <w:start w:val="1"/>
+      <w:numFmt w:val="lowerLetter"/>
+      <w:lvlText w:val="%5."/>
+      <w:lvlJc w:val="left"/>
+      <w:pPr>
+        <w:ind w:left="4320" w:hanging="360"/>
+      </w:pPr>
+    </w:lvl>
+    <w:lvl w:ilvl="5" w:tplc="0409001B" w:tentative="1">
+      <w:start w:val="1"/>
+      <w:numFmt w:val="lowerRoman"/>
+      <w:lvlText w:val="%6."/>
+      <w:lvlJc w:val="right"/>
+      <w:pPr>
+        <w:ind w:left="5040" w:hanging="180"/>
+      </w:pPr>
+    </w:lvl>
+    <w:lvl w:ilvl="6" w:tplc="0409000F" w:tentative="1">
+      <w:start w:val="1"/>
+      <w:numFmt w:val="decimal"/>
+      <w:lvlText w:val="%7."/>
+      <w:lvlJc w:val="left"/>
+      <w:pPr>
+        <w:ind w:left="5760" w:hanging="360"/>
+      </w:pPr>
+    </w:lvl>
+    <w:lvl w:ilvl="7" w:tplc="04090019" w:tentative="1">
+      <w:start w:val="1"/>
+      <w:numFmt w:val="lowerLetter"/>
+      <w:lvlText w:val="%8."/>
+      <w:lvlJc w:val="left"/>
+      <w:pPr>
+        <w:ind w:left="6480" w:hanging="360"/>
+      </w:pPr>
+    </w:lvl>
+    <w:lvl w:ilvl="8" w:tplc="0409001B" w:tentative="1">
+      <w:start w:val="1"/>
+      <w:numFmt w:val="lowerRoman"/>
+      <w:lvlText w:val="%9."/>
+      <w:lvlJc w:val="right"/>
+      <w:pPr>
+        <w:ind w:left="7200" w:hanging="180"/>
+      </w:pPr>
+    </w:lvl>
+  </w:abstractNum>
+  <w:abstractNum w:abstractNumId="6" w15:restartNumberingAfterBreak="0">
+    <w:nsid w:val="1AEF0334"/>
+    <w:multiLevelType w:val="hybridMultilevel"/>
+    <w:tmpl w:val="044055F0"/>
+    <w:lvl w:ilvl="0" w:tplc="0409000F">
+      <w:start w:val="1"/>
+      <w:numFmt w:val="decimal"/>
+      <w:lvlText w:val="%1."/>
+      <w:lvlJc w:val="left"/>
+      <w:pPr>
+        <w:ind w:left="720" w:hanging="360"/>
+      </w:pPr>
+    </w:lvl>
+    <w:lvl w:ilvl="1" w:tplc="04090019" w:tentative="1">
+      <w:start w:val="1"/>
+      <w:numFmt w:val="lowerLetter"/>
+      <w:lvlText w:val="%2."/>
+      <w:lvlJc w:val="left"/>
+      <w:pPr>
+        <w:ind w:left="1440" w:hanging="360"/>
+      </w:pPr>
+    </w:lvl>
+    <w:lvl w:ilvl="2" w:tplc="0409001B" w:tentative="1">
+      <w:start w:val="1"/>
+      <w:numFmt w:val="lowerRoman"/>
+      <w:lvlText w:val="%3."/>
+      <w:lvlJc w:val="right"/>
+      <w:pPr>
+        <w:ind w:left="2160" w:hanging="180"/>
+      </w:pPr>
+    </w:lvl>
+    <w:lvl w:ilvl="3" w:tplc="0409000F" w:tentative="1">
+      <w:start w:val="1"/>
+      <w:numFmt w:val="decimal"/>
+      <w:lvlText w:val="%4."/>
+      <w:lvlJc w:val="left"/>
+      <w:pPr>
+        <w:ind w:left="2880" w:hanging="360"/>
+      </w:pPr>
+    </w:lvl>
+    <w:lvl w:ilvl="4" w:tplc="04090019" w:tentative="1">
+      <w:start w:val="1"/>
+      <w:numFmt w:val="lowerLetter"/>
+      <w:lvlText w:val="%5."/>
+      <w:lvlJc w:val="left"/>
+      <w:pPr>
+        <w:ind w:left="3600" w:hanging="360"/>
+      </w:pPr>
+    </w:lvl>
+    <w:lvl w:ilvl="5" w:tplc="0409001B" w:tentative="1">
+      <w:start w:val="1"/>
+      <w:numFmt w:val="lowerRoman"/>
+      <w:lvlText w:val="%6."/>
+      <w:lvlJc w:val="right"/>
+      <w:pPr>
+        <w:ind w:left="4320" w:hanging="180"/>
+      </w:pPr>
+    </w:lvl>
+    <w:lvl w:ilvl="6" w:tplc="0409000F" w:tentative="1">
+      <w:start w:val="1"/>
+      <w:numFmt w:val="decimal"/>
+      <w:lvlText w:val="%7."/>
+      <w:lvlJc w:val="left"/>
+      <w:pPr>
+        <w:ind w:left="5040" w:hanging="360"/>
+      </w:pPr>
+    </w:lvl>
+    <w:lvl w:ilvl="7" w:tplc="04090019" w:tentative="1">
+      <w:start w:val="1"/>
+      <w:numFmt w:val="lowerLetter"/>
+      <w:lvlText w:val="%8."/>
+      <w:lvlJc w:val="left"/>
+      <w:pPr>
+        <w:ind w:left="5760" w:hanging="360"/>
+      </w:pPr>
+    </w:lvl>
+    <w:lvl w:ilvl="8" w:tplc="0409001B" w:tentative="1">
+      <w:start w:val="1"/>
+      <w:numFmt w:val="lowerRoman"/>
+      <w:lvlText w:val="%9."/>
+      <w:lvlJc w:val="right"/>
+      <w:pPr>
+        <w:ind w:left="6480" w:hanging="180"/>
+      </w:pPr>
+    </w:lvl>
+  </w:abstractNum>
+  <w:abstractNum w:abstractNumId="7" w15:restartNumberingAfterBreak="0">
     <w:nsid w:val="24272B8B"/>
     <w:multiLevelType w:val="hybridMultilevel"/>
     <w:tmpl w:val="587C192C"/>
@@ -446,7 +2794,295 @@
       </w:pPr>
     </w:lvl>
   </w:abstractNum>
-  <w:abstractNum w:abstractNumId="3" w15:restartNumberingAfterBreak="0">
+  <w:abstractNum w:abstractNumId="8" w15:restartNumberingAfterBreak="0">
+    <w:nsid w:val="24823633"/>
+    <w:multiLevelType w:val="hybridMultilevel"/>
+    <w:tmpl w:val="EC10CB0E"/>
+    <w:lvl w:ilvl="0" w:tplc="3460BBE6">
+      <w:start w:val="1"/>
+      <w:numFmt w:val="lowerLetter"/>
+      <w:lvlText w:val="%1)"/>
+      <w:lvlJc w:val="left"/>
+      <w:pPr>
+        <w:ind w:left="1800" w:hanging="360"/>
+      </w:pPr>
+      <w:rPr>
+        <w:rFonts w:hint="default"/>
+      </w:rPr>
+    </w:lvl>
+    <w:lvl w:ilvl="1" w:tplc="04090019">
+      <w:start w:val="1"/>
+      <w:numFmt w:val="lowerLetter"/>
+      <w:lvlText w:val="%2."/>
+      <w:lvlJc w:val="left"/>
+      <w:pPr>
+        <w:ind w:left="2520" w:hanging="360"/>
+      </w:pPr>
+    </w:lvl>
+    <w:lvl w:ilvl="2" w:tplc="0409001B" w:tentative="1">
+      <w:start w:val="1"/>
+      <w:numFmt w:val="lowerRoman"/>
+      <w:lvlText w:val="%3."/>
+      <w:lvlJc w:val="right"/>
+      <w:pPr>
+        <w:ind w:left="3240" w:hanging="180"/>
+      </w:pPr>
+    </w:lvl>
+    <w:lvl w:ilvl="3" w:tplc="0409000F" w:tentative="1">
+      <w:start w:val="1"/>
+      <w:numFmt w:val="decimal"/>
+      <w:lvlText w:val="%4."/>
+      <w:lvlJc w:val="left"/>
+      <w:pPr>
+        <w:ind w:left="3960" w:hanging="360"/>
+      </w:pPr>
+    </w:lvl>
+    <w:lvl w:ilvl="4" w:tplc="04090019" w:tentative="1">
+      <w:start w:val="1"/>
+      <w:numFmt w:val="lowerLetter"/>
+      <w:lvlText w:val="%5."/>
+      <w:lvlJc w:val="left"/>
+      <w:pPr>
+        <w:ind w:left="4680" w:hanging="360"/>
+      </w:pPr>
+    </w:lvl>
+    <w:lvl w:ilvl="5" w:tplc="0409001B" w:tentative="1">
+      <w:start w:val="1"/>
+      <w:numFmt w:val="lowerRoman"/>
+      <w:lvlText w:val="%6."/>
+      <w:lvlJc w:val="right"/>
+      <w:pPr>
+        <w:ind w:left="5400" w:hanging="180"/>
+      </w:pPr>
+    </w:lvl>
+    <w:lvl w:ilvl="6" w:tplc="0409000F" w:tentative="1">
+      <w:start w:val="1"/>
+      <w:numFmt w:val="decimal"/>
+      <w:lvlText w:val="%7."/>
+      <w:lvlJc w:val="left"/>
+      <w:pPr>
+        <w:ind w:left="6120" w:hanging="360"/>
+      </w:pPr>
+    </w:lvl>
+    <w:lvl w:ilvl="7" w:tplc="04090019" w:tentative="1">
+      <w:start w:val="1"/>
+      <w:numFmt w:val="lowerLetter"/>
+      <w:lvlText w:val="%8."/>
+      <w:lvlJc w:val="left"/>
+      <w:pPr>
+        <w:ind w:left="6840" w:hanging="360"/>
+      </w:pPr>
+    </w:lvl>
+    <w:lvl w:ilvl="8" w:tplc="0409001B" w:tentative="1">
+      <w:start w:val="1"/>
+      <w:numFmt w:val="lowerRoman"/>
+      <w:lvlText w:val="%9."/>
+      <w:lvlJc w:val="right"/>
+      <w:pPr>
+        <w:ind w:left="7560" w:hanging="180"/>
+      </w:pPr>
+    </w:lvl>
+  </w:abstractNum>
+  <w:abstractNum w:abstractNumId="9" w15:restartNumberingAfterBreak="0">
+    <w:nsid w:val="2A6471D7"/>
+    <w:multiLevelType w:val="hybridMultilevel"/>
+    <w:tmpl w:val="3F947262"/>
+    <w:lvl w:ilvl="0" w:tplc="0409000F">
+      <w:start w:val="1"/>
+      <w:numFmt w:val="decimal"/>
+      <w:lvlText w:val="%1."/>
+      <w:lvlJc w:val="left"/>
+      <w:pPr>
+        <w:ind w:left="720" w:hanging="360"/>
+      </w:pPr>
+    </w:lvl>
+    <w:lvl w:ilvl="1" w:tplc="04090019" w:tentative="1">
+      <w:start w:val="1"/>
+      <w:numFmt w:val="lowerLetter"/>
+      <w:lvlText w:val="%2."/>
+      <w:lvlJc w:val="left"/>
+      <w:pPr>
+        <w:ind w:left="1440" w:hanging="360"/>
+      </w:pPr>
+    </w:lvl>
+    <w:lvl w:ilvl="2" w:tplc="0409001B" w:tentative="1">
+      <w:start w:val="1"/>
+      <w:numFmt w:val="lowerRoman"/>
+      <w:lvlText w:val="%3."/>
+      <w:lvlJc w:val="right"/>
+      <w:pPr>
+        <w:ind w:left="2160" w:hanging="180"/>
+      </w:pPr>
+    </w:lvl>
+    <w:lvl w:ilvl="3" w:tplc="0409000F" w:tentative="1">
+      <w:start w:val="1"/>
+      <w:numFmt w:val="decimal"/>
+      <w:lvlText w:val="%4."/>
+      <w:lvlJc w:val="left"/>
+      <w:pPr>
+        <w:ind w:left="2880" w:hanging="360"/>
+      </w:pPr>
+    </w:lvl>
+    <w:lvl w:ilvl="4" w:tplc="04090019" w:tentative="1">
+      <w:start w:val="1"/>
+      <w:numFmt w:val="lowerLetter"/>
+      <w:lvlText w:val="%5."/>
+      <w:lvlJc w:val="left"/>
+      <w:pPr>
+        <w:ind w:left="3600" w:hanging="360"/>
+      </w:pPr>
+    </w:lvl>
+    <w:lvl w:ilvl="5" w:tplc="0409001B" w:tentative="1">
+      <w:start w:val="1"/>
+      <w:numFmt w:val="lowerRoman"/>
+      <w:lvlText w:val="%6."/>
+      <w:lvlJc w:val="right"/>
+      <w:pPr>
+        <w:ind w:left="4320" w:hanging="180"/>
+      </w:pPr>
+    </w:lvl>
+    <w:lvl w:ilvl="6" w:tplc="0409000F" w:tentative="1">
+      <w:start w:val="1"/>
+      <w:numFmt w:val="decimal"/>
+      <w:lvlText w:val="%7."/>
+      <w:lvlJc w:val="left"/>
+      <w:pPr>
+        <w:ind w:left="5040" w:hanging="360"/>
+      </w:pPr>
+    </w:lvl>
+    <w:lvl w:ilvl="7" w:tplc="04090019" w:tentative="1">
+      <w:start w:val="1"/>
+      <w:numFmt w:val="lowerLetter"/>
+      <w:lvlText w:val="%8."/>
+      <w:lvlJc w:val="left"/>
+      <w:pPr>
+        <w:ind w:left="5760" w:hanging="360"/>
+      </w:pPr>
+    </w:lvl>
+    <w:lvl w:ilvl="8" w:tplc="0409001B" w:tentative="1">
+      <w:start w:val="1"/>
+      <w:numFmt w:val="lowerRoman"/>
+      <w:lvlText w:val="%9."/>
+      <w:lvlJc w:val="right"/>
+      <w:pPr>
+        <w:ind w:left="6480" w:hanging="180"/>
+      </w:pPr>
+    </w:lvl>
+  </w:abstractNum>
+  <w:abstractNum w:abstractNumId="10" w15:restartNumberingAfterBreak="0">
+    <w:nsid w:val="2D850BE6"/>
+    <w:multiLevelType w:val="hybridMultilevel"/>
+    <w:tmpl w:val="330E0DBE"/>
+    <w:lvl w:ilvl="0" w:tplc="04090001">
+      <w:start w:val="1"/>
+      <w:numFmt w:val="bullet"/>
+      <w:lvlText w:val=""/>
+      <w:lvlJc w:val="left"/>
+      <w:pPr>
+        <w:ind w:left="1080" w:hanging="360"/>
+      </w:pPr>
+      <w:rPr>
+        <w:rFonts w:ascii="Symbol" w:hAnsi="Symbol" w:hint="default"/>
+      </w:rPr>
+    </w:lvl>
+    <w:lvl w:ilvl="1" w:tplc="04090003" w:tentative="1">
+      <w:start w:val="1"/>
+      <w:numFmt w:val="bullet"/>
+      <w:lvlText w:val="o"/>
+      <w:lvlJc w:val="left"/>
+      <w:pPr>
+        <w:ind w:left="1800" w:hanging="360"/>
+      </w:pPr>
+      <w:rPr>
+        <w:rFonts w:ascii="Courier New" w:hAnsi="Courier New" w:cs="Courier New" w:hint="default"/>
+      </w:rPr>
+    </w:lvl>
+    <w:lvl w:ilvl="2" w:tplc="04090005" w:tentative="1">
+      <w:start w:val="1"/>
+      <w:numFmt w:val="bullet"/>
+      <w:lvlText w:val=""/>
+      <w:lvlJc w:val="left"/>
+      <w:pPr>
+        <w:ind w:left="2520" w:hanging="360"/>
+      </w:pPr>
+      <w:rPr>
+        <w:rFonts w:ascii="Wingdings" w:hAnsi="Wingdings" w:hint="default"/>
+      </w:rPr>
+    </w:lvl>
+    <w:lvl w:ilvl="3" w:tplc="04090001" w:tentative="1">
+      <w:start w:val="1"/>
+      <w:numFmt w:val="bullet"/>
+      <w:lvlText w:val=""/>
+      <w:lvlJc w:val="left"/>
+      <w:pPr>
+        <w:ind w:left="3240" w:hanging="360"/>
+      </w:pPr>
+      <w:rPr>
+        <w:rFonts w:ascii="Symbol" w:hAnsi="Symbol" w:hint="default"/>
+      </w:rPr>
+    </w:lvl>
+    <w:lvl w:ilvl="4" w:tplc="04090003" w:tentative="1">
+      <w:start w:val="1"/>
+      <w:numFmt w:val="bullet"/>
+      <w:lvlText w:val="o"/>
+      <w:lvlJc w:val="left"/>
+      <w:pPr>
+        <w:ind w:left="3960" w:hanging="360"/>
+      </w:pPr>
+      <w:rPr>
+        <w:rFonts w:ascii="Courier New" w:hAnsi="Courier New" w:cs="Courier New" w:hint="default"/>
+      </w:rPr>
+    </w:lvl>
+    <w:lvl w:ilvl="5" w:tplc="04090005" w:tentative="1">
+      <w:start w:val="1"/>
+      <w:numFmt w:val="bullet"/>
+      <w:lvlText w:val=""/>
+      <w:lvlJc w:val="left"/>
+      <w:pPr>
+        <w:ind w:left="4680" w:hanging="360"/>
+      </w:pPr>
+      <w:rPr>
+        <w:rFonts w:ascii="Wingdings" w:hAnsi="Wingdings" w:hint="default"/>
+      </w:rPr>
+    </w:lvl>
+    <w:lvl w:ilvl="6" w:tplc="04090001" w:tentative="1">
+      <w:start w:val="1"/>
+      <w:numFmt w:val="bullet"/>
+      <w:lvlText w:val=""/>
+      <w:lvlJc w:val="left"/>
+      <w:pPr>
+        <w:ind w:left="5400" w:hanging="360"/>
+      </w:pPr>
+      <w:rPr>
+        <w:rFonts w:ascii="Symbol" w:hAnsi="Symbol" w:hint="default"/>
+      </w:rPr>
+    </w:lvl>
+    <w:lvl w:ilvl="7" w:tplc="04090003" w:tentative="1">
+      <w:start w:val="1"/>
+      <w:numFmt w:val="bullet"/>
+      <w:lvlText w:val="o"/>
+      <w:lvlJc w:val="left"/>
+      <w:pPr>
+        <w:ind w:left="6120" w:hanging="360"/>
+      </w:pPr>
+      <w:rPr>
+        <w:rFonts w:ascii="Courier New" w:hAnsi="Courier New" w:cs="Courier New" w:hint="default"/>
+      </w:rPr>
+    </w:lvl>
+    <w:lvl w:ilvl="8" w:tplc="04090005" w:tentative="1">
+      <w:start w:val="1"/>
+      <w:numFmt w:val="bullet"/>
+      <w:lvlText w:val=""/>
+      <w:lvlJc w:val="left"/>
+      <w:pPr>
+        <w:ind w:left="6840" w:hanging="360"/>
+      </w:pPr>
+      <w:rPr>
+        <w:rFonts w:ascii="Wingdings" w:hAnsi="Wingdings" w:hint="default"/>
+      </w:rPr>
+    </w:lvl>
+  </w:abstractNum>
+  <w:abstractNum w:abstractNumId="11" w15:restartNumberingAfterBreak="0">
     <w:nsid w:val="3301726F"/>
     <w:multiLevelType w:val="hybridMultilevel"/>
     <w:tmpl w:val="C05887F2"/>
@@ -532,17 +3168,786 @@
       </w:pPr>
     </w:lvl>
   </w:abstractNum>
+  <w:abstractNum w:abstractNumId="12" w15:restartNumberingAfterBreak="0">
+    <w:nsid w:val="528D3E42"/>
+    <w:multiLevelType w:val="hybridMultilevel"/>
+    <w:tmpl w:val="73AC1B94"/>
+    <w:lvl w:ilvl="0" w:tplc="4009000F">
+      <w:start w:val="1"/>
+      <w:numFmt w:val="decimal"/>
+      <w:lvlText w:val="%1."/>
+      <w:lvlJc w:val="left"/>
+      <w:pPr>
+        <w:ind w:left="720" w:hanging="360"/>
+      </w:pPr>
+    </w:lvl>
+    <w:lvl w:ilvl="1" w:tplc="04090019" w:tentative="1">
+      <w:start w:val="1"/>
+      <w:numFmt w:val="lowerLetter"/>
+      <w:lvlText w:val="%2."/>
+      <w:lvlJc w:val="left"/>
+      <w:pPr>
+        <w:ind w:left="1440" w:hanging="360"/>
+      </w:pPr>
+    </w:lvl>
+    <w:lvl w:ilvl="2" w:tplc="0409001B" w:tentative="1">
+      <w:start w:val="1"/>
+      <w:numFmt w:val="lowerRoman"/>
+      <w:lvlText w:val="%3."/>
+      <w:lvlJc w:val="right"/>
+      <w:pPr>
+        <w:ind w:left="2160" w:hanging="180"/>
+      </w:pPr>
+    </w:lvl>
+    <w:lvl w:ilvl="3" w:tplc="0409000F" w:tentative="1">
+      <w:start w:val="1"/>
+      <w:numFmt w:val="decimal"/>
+      <w:lvlText w:val="%4."/>
+      <w:lvlJc w:val="left"/>
+      <w:pPr>
+        <w:ind w:left="2880" w:hanging="360"/>
+      </w:pPr>
+    </w:lvl>
+    <w:lvl w:ilvl="4" w:tplc="04090019" w:tentative="1">
+      <w:start w:val="1"/>
+      <w:numFmt w:val="lowerLetter"/>
+      <w:lvlText w:val="%5."/>
+      <w:lvlJc w:val="left"/>
+      <w:pPr>
+        <w:ind w:left="3600" w:hanging="360"/>
+      </w:pPr>
+    </w:lvl>
+    <w:lvl w:ilvl="5" w:tplc="0409001B" w:tentative="1">
+      <w:start w:val="1"/>
+      <w:numFmt w:val="lowerRoman"/>
+      <w:lvlText w:val="%6."/>
+      <w:lvlJc w:val="right"/>
+      <w:pPr>
+        <w:ind w:left="4320" w:hanging="180"/>
+      </w:pPr>
+    </w:lvl>
+    <w:lvl w:ilvl="6" w:tplc="0409000F" w:tentative="1">
+      <w:start w:val="1"/>
+      <w:numFmt w:val="decimal"/>
+      <w:lvlText w:val="%7."/>
+      <w:lvlJc w:val="left"/>
+      <w:pPr>
+        <w:ind w:left="5040" w:hanging="360"/>
+      </w:pPr>
+    </w:lvl>
+    <w:lvl w:ilvl="7" w:tplc="04090019" w:tentative="1">
+      <w:start w:val="1"/>
+      <w:numFmt w:val="lowerLetter"/>
+      <w:lvlText w:val="%8."/>
+      <w:lvlJc w:val="left"/>
+      <w:pPr>
+        <w:ind w:left="5760" w:hanging="360"/>
+      </w:pPr>
+    </w:lvl>
+    <w:lvl w:ilvl="8" w:tplc="0409001B" w:tentative="1">
+      <w:start w:val="1"/>
+      <w:numFmt w:val="lowerRoman"/>
+      <w:lvlText w:val="%9."/>
+      <w:lvlJc w:val="right"/>
+      <w:pPr>
+        <w:ind w:left="6480" w:hanging="180"/>
+      </w:pPr>
+    </w:lvl>
+  </w:abstractNum>
+  <w:abstractNum w:abstractNumId="13" w15:restartNumberingAfterBreak="0">
+    <w:nsid w:val="53AC44E9"/>
+    <w:multiLevelType w:val="hybridMultilevel"/>
+    <w:tmpl w:val="C7DCC420"/>
+    <w:lvl w:ilvl="0" w:tplc="4009000F">
+      <w:start w:val="1"/>
+      <w:numFmt w:val="decimal"/>
+      <w:lvlText w:val="%1."/>
+      <w:lvlJc w:val="left"/>
+      <w:pPr>
+        <w:ind w:left="1080" w:hanging="360"/>
+      </w:pPr>
+    </w:lvl>
+    <w:lvl w:ilvl="1" w:tplc="04090019" w:tentative="1">
+      <w:start w:val="1"/>
+      <w:numFmt w:val="lowerLetter"/>
+      <w:lvlText w:val="%2."/>
+      <w:lvlJc w:val="left"/>
+      <w:pPr>
+        <w:ind w:left="1800" w:hanging="360"/>
+      </w:pPr>
+    </w:lvl>
+    <w:lvl w:ilvl="2" w:tplc="0409001B" w:tentative="1">
+      <w:start w:val="1"/>
+      <w:numFmt w:val="lowerRoman"/>
+      <w:lvlText w:val="%3."/>
+      <w:lvlJc w:val="right"/>
+      <w:pPr>
+        <w:ind w:left="2520" w:hanging="180"/>
+      </w:pPr>
+    </w:lvl>
+    <w:lvl w:ilvl="3" w:tplc="0409000F" w:tentative="1">
+      <w:start w:val="1"/>
+      <w:numFmt w:val="decimal"/>
+      <w:lvlText w:val="%4."/>
+      <w:lvlJc w:val="left"/>
+      <w:pPr>
+        <w:ind w:left="3240" w:hanging="360"/>
+      </w:pPr>
+    </w:lvl>
+    <w:lvl w:ilvl="4" w:tplc="04090019" w:tentative="1">
+      <w:start w:val="1"/>
+      <w:numFmt w:val="lowerLetter"/>
+      <w:lvlText w:val="%5."/>
+      <w:lvlJc w:val="left"/>
+      <w:pPr>
+        <w:ind w:left="3960" w:hanging="360"/>
+      </w:pPr>
+    </w:lvl>
+    <w:lvl w:ilvl="5" w:tplc="0409001B" w:tentative="1">
+      <w:start w:val="1"/>
+      <w:numFmt w:val="lowerRoman"/>
+      <w:lvlText w:val="%6."/>
+      <w:lvlJc w:val="right"/>
+      <w:pPr>
+        <w:ind w:left="4680" w:hanging="180"/>
+      </w:pPr>
+    </w:lvl>
+    <w:lvl w:ilvl="6" w:tplc="0409000F" w:tentative="1">
+      <w:start w:val="1"/>
+      <w:numFmt w:val="decimal"/>
+      <w:lvlText w:val="%7."/>
+      <w:lvlJc w:val="left"/>
+      <w:pPr>
+        <w:ind w:left="5400" w:hanging="360"/>
+      </w:pPr>
+    </w:lvl>
+    <w:lvl w:ilvl="7" w:tplc="04090019" w:tentative="1">
+      <w:start w:val="1"/>
+      <w:numFmt w:val="lowerLetter"/>
+      <w:lvlText w:val="%8."/>
+      <w:lvlJc w:val="left"/>
+      <w:pPr>
+        <w:ind w:left="6120" w:hanging="360"/>
+      </w:pPr>
+    </w:lvl>
+    <w:lvl w:ilvl="8" w:tplc="0409001B" w:tentative="1">
+      <w:start w:val="1"/>
+      <w:numFmt w:val="lowerRoman"/>
+      <w:lvlText w:val="%9."/>
+      <w:lvlJc w:val="right"/>
+      <w:pPr>
+        <w:ind w:left="6840" w:hanging="180"/>
+      </w:pPr>
+    </w:lvl>
+  </w:abstractNum>
+  <w:abstractNum w:abstractNumId="14" w15:restartNumberingAfterBreak="0">
+    <w:nsid w:val="561656B4"/>
+    <w:multiLevelType w:val="hybridMultilevel"/>
+    <w:tmpl w:val="1F6612FC"/>
+    <w:lvl w:ilvl="0" w:tplc="0409000F">
+      <w:start w:val="1"/>
+      <w:numFmt w:val="decimal"/>
+      <w:lvlText w:val="%1."/>
+      <w:lvlJc w:val="left"/>
+      <w:pPr>
+        <w:ind w:left="720" w:hanging="360"/>
+      </w:pPr>
+    </w:lvl>
+    <w:lvl w:ilvl="1" w:tplc="04090019">
+      <w:start w:val="1"/>
+      <w:numFmt w:val="lowerLetter"/>
+      <w:lvlText w:val="%2."/>
+      <w:lvlJc w:val="left"/>
+      <w:pPr>
+        <w:ind w:left="1440" w:hanging="360"/>
+      </w:pPr>
+    </w:lvl>
+    <w:lvl w:ilvl="2" w:tplc="0409001B" w:tentative="1">
+      <w:start w:val="1"/>
+      <w:numFmt w:val="lowerRoman"/>
+      <w:lvlText w:val="%3."/>
+      <w:lvlJc w:val="right"/>
+      <w:pPr>
+        <w:ind w:left="2160" w:hanging="180"/>
+      </w:pPr>
+    </w:lvl>
+    <w:lvl w:ilvl="3" w:tplc="0409000F" w:tentative="1">
+      <w:start w:val="1"/>
+      <w:numFmt w:val="decimal"/>
+      <w:lvlText w:val="%4."/>
+      <w:lvlJc w:val="left"/>
+      <w:pPr>
+        <w:ind w:left="2880" w:hanging="360"/>
+      </w:pPr>
+    </w:lvl>
+    <w:lvl w:ilvl="4" w:tplc="04090019" w:tentative="1">
+      <w:start w:val="1"/>
+      <w:numFmt w:val="lowerLetter"/>
+      <w:lvlText w:val="%5."/>
+      <w:lvlJc w:val="left"/>
+      <w:pPr>
+        <w:ind w:left="3600" w:hanging="360"/>
+      </w:pPr>
+    </w:lvl>
+    <w:lvl w:ilvl="5" w:tplc="0409001B" w:tentative="1">
+      <w:start w:val="1"/>
+      <w:numFmt w:val="lowerRoman"/>
+      <w:lvlText w:val="%6."/>
+      <w:lvlJc w:val="right"/>
+      <w:pPr>
+        <w:ind w:left="4320" w:hanging="180"/>
+      </w:pPr>
+    </w:lvl>
+    <w:lvl w:ilvl="6" w:tplc="0409000F" w:tentative="1">
+      <w:start w:val="1"/>
+      <w:numFmt w:val="decimal"/>
+      <w:lvlText w:val="%7."/>
+      <w:lvlJc w:val="left"/>
+      <w:pPr>
+        <w:ind w:left="5040" w:hanging="360"/>
+      </w:pPr>
+    </w:lvl>
+    <w:lvl w:ilvl="7" w:tplc="04090019" w:tentative="1">
+      <w:start w:val="1"/>
+      <w:numFmt w:val="lowerLetter"/>
+      <w:lvlText w:val="%8."/>
+      <w:lvlJc w:val="left"/>
+      <w:pPr>
+        <w:ind w:left="5760" w:hanging="360"/>
+      </w:pPr>
+    </w:lvl>
+    <w:lvl w:ilvl="8" w:tplc="0409001B" w:tentative="1">
+      <w:start w:val="1"/>
+      <w:numFmt w:val="lowerRoman"/>
+      <w:lvlText w:val="%9."/>
+      <w:lvlJc w:val="right"/>
+      <w:pPr>
+        <w:ind w:left="6480" w:hanging="180"/>
+      </w:pPr>
+    </w:lvl>
+  </w:abstractNum>
+  <w:abstractNum w:abstractNumId="15" w15:restartNumberingAfterBreak="0">
+    <w:nsid w:val="5D303DFC"/>
+    <w:multiLevelType w:val="hybridMultilevel"/>
+    <w:tmpl w:val="7B2E199C"/>
+    <w:lvl w:ilvl="0" w:tplc="0409000F">
+      <w:start w:val="1"/>
+      <w:numFmt w:val="decimal"/>
+      <w:lvlText w:val="%1."/>
+      <w:lvlJc w:val="left"/>
+      <w:pPr>
+        <w:ind w:left="720" w:hanging="360"/>
+      </w:pPr>
+    </w:lvl>
+    <w:lvl w:ilvl="1" w:tplc="04090019" w:tentative="1">
+      <w:start w:val="1"/>
+      <w:numFmt w:val="lowerLetter"/>
+      <w:lvlText w:val="%2."/>
+      <w:lvlJc w:val="left"/>
+      <w:pPr>
+        <w:ind w:left="1440" w:hanging="360"/>
+      </w:pPr>
+    </w:lvl>
+    <w:lvl w:ilvl="2" w:tplc="0409001B" w:tentative="1">
+      <w:start w:val="1"/>
+      <w:numFmt w:val="lowerRoman"/>
+      <w:lvlText w:val="%3."/>
+      <w:lvlJc w:val="right"/>
+      <w:pPr>
+        <w:ind w:left="2160" w:hanging="180"/>
+      </w:pPr>
+    </w:lvl>
+    <w:lvl w:ilvl="3" w:tplc="0409000F" w:tentative="1">
+      <w:start w:val="1"/>
+      <w:numFmt w:val="decimal"/>
+      <w:lvlText w:val="%4."/>
+      <w:lvlJc w:val="left"/>
+      <w:pPr>
+        <w:ind w:left="2880" w:hanging="360"/>
+      </w:pPr>
+    </w:lvl>
+    <w:lvl w:ilvl="4" w:tplc="04090019" w:tentative="1">
+      <w:start w:val="1"/>
+      <w:numFmt w:val="lowerLetter"/>
+      <w:lvlText w:val="%5."/>
+      <w:lvlJc w:val="left"/>
+      <w:pPr>
+        <w:ind w:left="3600" w:hanging="360"/>
+      </w:pPr>
+    </w:lvl>
+    <w:lvl w:ilvl="5" w:tplc="0409001B" w:tentative="1">
+      <w:start w:val="1"/>
+      <w:numFmt w:val="lowerRoman"/>
+      <w:lvlText w:val="%6."/>
+      <w:lvlJc w:val="right"/>
+      <w:pPr>
+        <w:ind w:left="4320" w:hanging="180"/>
+      </w:pPr>
+    </w:lvl>
+    <w:lvl w:ilvl="6" w:tplc="0409000F" w:tentative="1">
+      <w:start w:val="1"/>
+      <w:numFmt w:val="decimal"/>
+      <w:lvlText w:val="%7."/>
+      <w:lvlJc w:val="left"/>
+      <w:pPr>
+        <w:ind w:left="5040" w:hanging="360"/>
+      </w:pPr>
+    </w:lvl>
+    <w:lvl w:ilvl="7" w:tplc="04090019" w:tentative="1">
+      <w:start w:val="1"/>
+      <w:numFmt w:val="lowerLetter"/>
+      <w:lvlText w:val="%8."/>
+      <w:lvlJc w:val="left"/>
+      <w:pPr>
+        <w:ind w:left="5760" w:hanging="360"/>
+      </w:pPr>
+    </w:lvl>
+    <w:lvl w:ilvl="8" w:tplc="0409001B" w:tentative="1">
+      <w:start w:val="1"/>
+      <w:numFmt w:val="lowerRoman"/>
+      <w:lvlText w:val="%9."/>
+      <w:lvlJc w:val="right"/>
+      <w:pPr>
+        <w:ind w:left="6480" w:hanging="180"/>
+      </w:pPr>
+    </w:lvl>
+  </w:abstractNum>
+  <w:abstractNum w:abstractNumId="16" w15:restartNumberingAfterBreak="0">
+    <w:nsid w:val="5E314EE5"/>
+    <w:multiLevelType w:val="hybridMultilevel"/>
+    <w:tmpl w:val="DFE4E360"/>
+    <w:lvl w:ilvl="0" w:tplc="04090001">
+      <w:start w:val="1"/>
+      <w:numFmt w:val="bullet"/>
+      <w:lvlText w:val=""/>
+      <w:lvlJc w:val="left"/>
+      <w:pPr>
+        <w:ind w:left="720" w:hanging="360"/>
+      </w:pPr>
+      <w:rPr>
+        <w:rFonts w:ascii="Symbol" w:hAnsi="Symbol" w:hint="default"/>
+      </w:rPr>
+    </w:lvl>
+    <w:lvl w:ilvl="1" w:tplc="04090003" w:tentative="1">
+      <w:start w:val="1"/>
+      <w:numFmt w:val="bullet"/>
+      <w:lvlText w:val="o"/>
+      <w:lvlJc w:val="left"/>
+      <w:pPr>
+        <w:ind w:left="1440" w:hanging="360"/>
+      </w:pPr>
+      <w:rPr>
+        <w:rFonts w:ascii="Courier New" w:hAnsi="Courier New" w:cs="Courier New" w:hint="default"/>
+      </w:rPr>
+    </w:lvl>
+    <w:lvl w:ilvl="2" w:tplc="04090005" w:tentative="1">
+      <w:start w:val="1"/>
+      <w:numFmt w:val="bullet"/>
+      <w:lvlText w:val=""/>
+      <w:lvlJc w:val="left"/>
+      <w:pPr>
+        <w:ind w:left="2160" w:hanging="360"/>
+      </w:pPr>
+      <w:rPr>
+        <w:rFonts w:ascii="Wingdings" w:hAnsi="Wingdings" w:hint="default"/>
+      </w:rPr>
+    </w:lvl>
+    <w:lvl w:ilvl="3" w:tplc="04090001" w:tentative="1">
+      <w:start w:val="1"/>
+      <w:numFmt w:val="bullet"/>
+      <w:lvlText w:val=""/>
+      <w:lvlJc w:val="left"/>
+      <w:pPr>
+        <w:ind w:left="2880" w:hanging="360"/>
+      </w:pPr>
+      <w:rPr>
+        <w:rFonts w:ascii="Symbol" w:hAnsi="Symbol" w:hint="default"/>
+      </w:rPr>
+    </w:lvl>
+    <w:lvl w:ilvl="4" w:tplc="04090003" w:tentative="1">
+      <w:start w:val="1"/>
+      <w:numFmt w:val="bullet"/>
+      <w:lvlText w:val="o"/>
+      <w:lvlJc w:val="left"/>
+      <w:pPr>
+        <w:ind w:left="3600" w:hanging="360"/>
+      </w:pPr>
+      <w:rPr>
+        <w:rFonts w:ascii="Courier New" w:hAnsi="Courier New" w:cs="Courier New" w:hint="default"/>
+      </w:rPr>
+    </w:lvl>
+    <w:lvl w:ilvl="5" w:tplc="04090005" w:tentative="1">
+      <w:start w:val="1"/>
+      <w:numFmt w:val="bullet"/>
+      <w:lvlText w:val=""/>
+      <w:lvlJc w:val="left"/>
+      <w:pPr>
+        <w:ind w:left="4320" w:hanging="360"/>
+      </w:pPr>
+      <w:rPr>
+        <w:rFonts w:ascii="Wingdings" w:hAnsi="Wingdings" w:hint="default"/>
+      </w:rPr>
+    </w:lvl>
+    <w:lvl w:ilvl="6" w:tplc="04090001" w:tentative="1">
+      <w:start w:val="1"/>
+      <w:numFmt w:val="bullet"/>
+      <w:lvlText w:val=""/>
+      <w:lvlJc w:val="left"/>
+      <w:pPr>
+        <w:ind w:left="5040" w:hanging="360"/>
+      </w:pPr>
+      <w:rPr>
+        <w:rFonts w:ascii="Symbol" w:hAnsi="Symbol" w:hint="default"/>
+      </w:rPr>
+    </w:lvl>
+    <w:lvl w:ilvl="7" w:tplc="04090003" w:tentative="1">
+      <w:start w:val="1"/>
+      <w:numFmt w:val="bullet"/>
+      <w:lvlText w:val="o"/>
+      <w:lvlJc w:val="left"/>
+      <w:pPr>
+        <w:ind w:left="5760" w:hanging="360"/>
+      </w:pPr>
+      <w:rPr>
+        <w:rFonts w:ascii="Courier New" w:hAnsi="Courier New" w:cs="Courier New" w:hint="default"/>
+      </w:rPr>
+    </w:lvl>
+    <w:lvl w:ilvl="8" w:tplc="04090005" w:tentative="1">
+      <w:start w:val="1"/>
+      <w:numFmt w:val="bullet"/>
+      <w:lvlText w:val=""/>
+      <w:lvlJc w:val="left"/>
+      <w:pPr>
+        <w:ind w:left="6480" w:hanging="360"/>
+      </w:pPr>
+      <w:rPr>
+        <w:rFonts w:ascii="Wingdings" w:hAnsi="Wingdings" w:hint="default"/>
+      </w:rPr>
+    </w:lvl>
+  </w:abstractNum>
+  <w:abstractNum w:abstractNumId="17" w15:restartNumberingAfterBreak="0">
+    <w:nsid w:val="5EB7524C"/>
+    <w:multiLevelType w:val="hybridMultilevel"/>
+    <w:tmpl w:val="DDE4228E"/>
+    <w:lvl w:ilvl="0" w:tplc="3460BBE6">
+      <w:start w:val="1"/>
+      <w:numFmt w:val="lowerLetter"/>
+      <w:lvlText w:val="%1)"/>
+      <w:lvlJc w:val="left"/>
+      <w:pPr>
+        <w:ind w:left="2160" w:hanging="360"/>
+      </w:pPr>
+      <w:rPr>
+        <w:rFonts w:hint="default"/>
+      </w:rPr>
+    </w:lvl>
+    <w:lvl w:ilvl="1" w:tplc="04090019" w:tentative="1">
+      <w:start w:val="1"/>
+      <w:numFmt w:val="lowerLetter"/>
+      <w:lvlText w:val="%2."/>
+      <w:lvlJc w:val="left"/>
+      <w:pPr>
+        <w:ind w:left="2880" w:hanging="360"/>
+      </w:pPr>
+    </w:lvl>
+    <w:lvl w:ilvl="2" w:tplc="0409001B" w:tentative="1">
+      <w:start w:val="1"/>
+      <w:numFmt w:val="lowerRoman"/>
+      <w:lvlText w:val="%3."/>
+      <w:lvlJc w:val="right"/>
+      <w:pPr>
+        <w:ind w:left="3600" w:hanging="180"/>
+      </w:pPr>
+    </w:lvl>
+    <w:lvl w:ilvl="3" w:tplc="0409000F" w:tentative="1">
+      <w:start w:val="1"/>
+      <w:numFmt w:val="decimal"/>
+      <w:lvlText w:val="%4."/>
+      <w:lvlJc w:val="left"/>
+      <w:pPr>
+        <w:ind w:left="4320" w:hanging="360"/>
+      </w:pPr>
+    </w:lvl>
+    <w:lvl w:ilvl="4" w:tplc="04090019" w:tentative="1">
+      <w:start w:val="1"/>
+      <w:numFmt w:val="lowerLetter"/>
+      <w:lvlText w:val="%5."/>
+      <w:lvlJc w:val="left"/>
+      <w:pPr>
+        <w:ind w:left="5040" w:hanging="360"/>
+      </w:pPr>
+    </w:lvl>
+    <w:lvl w:ilvl="5" w:tplc="0409001B" w:tentative="1">
+      <w:start w:val="1"/>
+      <w:numFmt w:val="lowerRoman"/>
+      <w:lvlText w:val="%6."/>
+      <w:lvlJc w:val="right"/>
+      <w:pPr>
+        <w:ind w:left="5760" w:hanging="180"/>
+      </w:pPr>
+    </w:lvl>
+    <w:lvl w:ilvl="6" w:tplc="0409000F" w:tentative="1">
+      <w:start w:val="1"/>
+      <w:numFmt w:val="decimal"/>
+      <w:lvlText w:val="%7."/>
+      <w:lvlJc w:val="left"/>
+      <w:pPr>
+        <w:ind w:left="6480" w:hanging="360"/>
+      </w:pPr>
+    </w:lvl>
+    <w:lvl w:ilvl="7" w:tplc="04090019" w:tentative="1">
+      <w:start w:val="1"/>
+      <w:numFmt w:val="lowerLetter"/>
+      <w:lvlText w:val="%8."/>
+      <w:lvlJc w:val="left"/>
+      <w:pPr>
+        <w:ind w:left="7200" w:hanging="360"/>
+      </w:pPr>
+    </w:lvl>
+    <w:lvl w:ilvl="8" w:tplc="0409001B" w:tentative="1">
+      <w:start w:val="1"/>
+      <w:numFmt w:val="lowerRoman"/>
+      <w:lvlText w:val="%9."/>
+      <w:lvlJc w:val="right"/>
+      <w:pPr>
+        <w:ind w:left="7920" w:hanging="180"/>
+      </w:pPr>
+    </w:lvl>
+  </w:abstractNum>
+  <w:abstractNum w:abstractNumId="18" w15:restartNumberingAfterBreak="0">
+    <w:nsid w:val="63836A1A"/>
+    <w:multiLevelType w:val="hybridMultilevel"/>
+    <w:tmpl w:val="359ABAD4"/>
+    <w:lvl w:ilvl="0" w:tplc="3460BBE6">
+      <w:start w:val="1"/>
+      <w:numFmt w:val="lowerLetter"/>
+      <w:lvlText w:val="%1)"/>
+      <w:lvlJc w:val="left"/>
+      <w:pPr>
+        <w:ind w:left="1800" w:hanging="360"/>
+      </w:pPr>
+      <w:rPr>
+        <w:rFonts w:hint="default"/>
+      </w:rPr>
+    </w:lvl>
+    <w:lvl w:ilvl="1" w:tplc="04090019">
+      <w:start w:val="1"/>
+      <w:numFmt w:val="lowerLetter"/>
+      <w:lvlText w:val="%2."/>
+      <w:lvlJc w:val="left"/>
+      <w:pPr>
+        <w:ind w:left="2520" w:hanging="360"/>
+      </w:pPr>
+    </w:lvl>
+    <w:lvl w:ilvl="2" w:tplc="0409001B" w:tentative="1">
+      <w:start w:val="1"/>
+      <w:numFmt w:val="lowerRoman"/>
+      <w:lvlText w:val="%3."/>
+      <w:lvlJc w:val="right"/>
+      <w:pPr>
+        <w:ind w:left="3240" w:hanging="180"/>
+      </w:pPr>
+    </w:lvl>
+    <w:lvl w:ilvl="3" w:tplc="0409000F" w:tentative="1">
+      <w:start w:val="1"/>
+      <w:numFmt w:val="decimal"/>
+      <w:lvlText w:val="%4."/>
+      <w:lvlJc w:val="left"/>
+      <w:pPr>
+        <w:ind w:left="3960" w:hanging="360"/>
+      </w:pPr>
+    </w:lvl>
+    <w:lvl w:ilvl="4" w:tplc="04090019" w:tentative="1">
+      <w:start w:val="1"/>
+      <w:numFmt w:val="lowerLetter"/>
+      <w:lvlText w:val="%5."/>
+      <w:lvlJc w:val="left"/>
+      <w:pPr>
+        <w:ind w:left="4680" w:hanging="360"/>
+      </w:pPr>
+    </w:lvl>
+    <w:lvl w:ilvl="5" w:tplc="0409001B" w:tentative="1">
+      <w:start w:val="1"/>
+      <w:numFmt w:val="lowerRoman"/>
+      <w:lvlText w:val="%6."/>
+      <w:lvlJc w:val="right"/>
+      <w:pPr>
+        <w:ind w:left="5400" w:hanging="180"/>
+      </w:pPr>
+    </w:lvl>
+    <w:lvl w:ilvl="6" w:tplc="0409000F" w:tentative="1">
+      <w:start w:val="1"/>
+      <w:numFmt w:val="decimal"/>
+      <w:lvlText w:val="%7."/>
+      <w:lvlJc w:val="left"/>
+      <w:pPr>
+        <w:ind w:left="6120" w:hanging="360"/>
+      </w:pPr>
+    </w:lvl>
+    <w:lvl w:ilvl="7" w:tplc="04090019" w:tentative="1">
+      <w:start w:val="1"/>
+      <w:numFmt w:val="lowerLetter"/>
+      <w:lvlText w:val="%8."/>
+      <w:lvlJc w:val="left"/>
+      <w:pPr>
+        <w:ind w:left="6840" w:hanging="360"/>
+      </w:pPr>
+    </w:lvl>
+    <w:lvl w:ilvl="8" w:tplc="0409001B" w:tentative="1">
+      <w:start w:val="1"/>
+      <w:numFmt w:val="lowerRoman"/>
+      <w:lvlText w:val="%9."/>
+      <w:lvlJc w:val="right"/>
+      <w:pPr>
+        <w:ind w:left="7560" w:hanging="180"/>
+      </w:pPr>
+    </w:lvl>
+  </w:abstractNum>
+  <w:abstractNum w:abstractNumId="19" w15:restartNumberingAfterBreak="0">
+    <w:nsid w:val="75922C38"/>
+    <w:multiLevelType w:val="hybridMultilevel"/>
+    <w:tmpl w:val="3A24F72A"/>
+    <w:lvl w:ilvl="0" w:tplc="0409000F">
+      <w:start w:val="1"/>
+      <w:numFmt w:val="decimal"/>
+      <w:lvlText w:val="%1."/>
+      <w:lvlJc w:val="left"/>
+      <w:pPr>
+        <w:ind w:left="1440" w:hanging="360"/>
+      </w:pPr>
+    </w:lvl>
+    <w:lvl w:ilvl="1" w:tplc="04090019" w:tentative="1">
+      <w:start w:val="1"/>
+      <w:numFmt w:val="lowerLetter"/>
+      <w:lvlText w:val="%2."/>
+      <w:lvlJc w:val="left"/>
+      <w:pPr>
+        <w:ind w:left="2160" w:hanging="360"/>
+      </w:pPr>
+    </w:lvl>
+    <w:lvl w:ilvl="2" w:tplc="0409001B" w:tentative="1">
+      <w:start w:val="1"/>
+      <w:numFmt w:val="lowerRoman"/>
+      <w:lvlText w:val="%3."/>
+      <w:lvlJc w:val="right"/>
+      <w:pPr>
+        <w:ind w:left="2880" w:hanging="180"/>
+      </w:pPr>
+    </w:lvl>
+    <w:lvl w:ilvl="3" w:tplc="0409000F" w:tentative="1">
+      <w:start w:val="1"/>
+      <w:numFmt w:val="decimal"/>
+      <w:lvlText w:val="%4."/>
+      <w:lvlJc w:val="left"/>
+      <w:pPr>
+        <w:ind w:left="3600" w:hanging="360"/>
+      </w:pPr>
+    </w:lvl>
+    <w:lvl w:ilvl="4" w:tplc="04090019" w:tentative="1">
+      <w:start w:val="1"/>
+      <w:numFmt w:val="lowerLetter"/>
+      <w:lvlText w:val="%5."/>
+      <w:lvlJc w:val="left"/>
+      <w:pPr>
+        <w:ind w:left="4320" w:hanging="360"/>
+      </w:pPr>
+    </w:lvl>
+    <w:lvl w:ilvl="5" w:tplc="0409001B" w:tentative="1">
+      <w:start w:val="1"/>
+      <w:numFmt w:val="lowerRoman"/>
+      <w:lvlText w:val="%6."/>
+      <w:lvlJc w:val="right"/>
+      <w:pPr>
+        <w:ind w:left="5040" w:hanging="180"/>
+      </w:pPr>
+    </w:lvl>
+    <w:lvl w:ilvl="6" w:tplc="0409000F" w:tentative="1">
+      <w:start w:val="1"/>
+      <w:numFmt w:val="decimal"/>
+      <w:lvlText w:val="%7."/>
+      <w:lvlJc w:val="left"/>
+      <w:pPr>
+        <w:ind w:left="5760" w:hanging="360"/>
+      </w:pPr>
+    </w:lvl>
+    <w:lvl w:ilvl="7" w:tplc="04090019" w:tentative="1">
+      <w:start w:val="1"/>
+      <w:numFmt w:val="lowerLetter"/>
+      <w:lvlText w:val="%8."/>
+      <w:lvlJc w:val="left"/>
+      <w:pPr>
+        <w:ind w:left="6480" w:hanging="360"/>
+      </w:pPr>
+    </w:lvl>
+    <w:lvl w:ilvl="8" w:tplc="0409001B" w:tentative="1">
+      <w:start w:val="1"/>
+      <w:numFmt w:val="lowerRoman"/>
+      <w:lvlText w:val="%9."/>
+      <w:lvlJc w:val="right"/>
+      <w:pPr>
+        <w:ind w:left="7200" w:hanging="180"/>
+      </w:pPr>
+    </w:lvl>
+  </w:abstractNum>
   <w:num w:numId="1" w16cid:durableId="1088117293">
+    <w:abstractNumId w:val="11"/>
+  </w:num>
+  <w:num w:numId="2" w16cid:durableId="1050031828">
+    <w:abstractNumId w:val="7"/>
+  </w:num>
+  <w:num w:numId="3" w16cid:durableId="1121266683">
+    <w:abstractNumId w:val="1"/>
+  </w:num>
+  <w:num w:numId="4" w16cid:durableId="221252945">
+    <w:abstractNumId w:val="2"/>
+  </w:num>
+  <w:num w:numId="5" w16cid:durableId="1408765422">
+    <w:abstractNumId w:val="5"/>
+  </w:num>
+  <w:num w:numId="6" w16cid:durableId="492335385">
+    <w:abstractNumId w:val="6"/>
+  </w:num>
+  <w:num w:numId="7" w16cid:durableId="721094788">
+    <w:abstractNumId w:val="15"/>
+  </w:num>
+  <w:num w:numId="8" w16cid:durableId="709186045">
+    <w:abstractNumId w:val="9"/>
+  </w:num>
+  <w:num w:numId="9" w16cid:durableId="1024553754">
+    <w:abstractNumId w:val="19"/>
+  </w:num>
+  <w:num w:numId="10" w16cid:durableId="1874422530">
+    <w:abstractNumId w:val="0"/>
+  </w:num>
+  <w:num w:numId="11" w16cid:durableId="1151096510">
     <w:abstractNumId w:val="3"/>
   </w:num>
-  <w:num w:numId="2" w16cid:durableId="1050031828">
-    <w:abstractNumId w:val="2"/>
+  <w:num w:numId="12" w16cid:durableId="1776367457">
+    <w:abstractNumId w:val="14"/>
   </w:num>
-  <w:num w:numId="3" w16cid:durableId="1121266683">
-    <w:abstractNumId w:val="0"/>
+  <w:num w:numId="13" w16cid:durableId="227304808">
+    <w:abstractNumId w:val="8"/>
   </w:num>
-  <w:num w:numId="4" w16cid:durableId="221252945">
-    <w:abstractNumId w:val="1"/>
+  <w:num w:numId="14" w16cid:durableId="633869608">
+    <w:abstractNumId w:val="18"/>
+  </w:num>
+  <w:num w:numId="15" w16cid:durableId="643043023">
+    <w:abstractNumId w:val="17"/>
+  </w:num>
+  <w:num w:numId="16" w16cid:durableId="481503368">
+    <w:abstractNumId w:val="10"/>
+  </w:num>
+  <w:num w:numId="17" w16cid:durableId="1459446118">
+    <w:abstractNumId w:val="16"/>
+  </w:num>
+  <w:num w:numId="18" w16cid:durableId="740717801">
+    <w:abstractNumId w:val="13"/>
+  </w:num>
+  <w:num w:numId="19" w16cid:durableId="1854608924">
+    <w:abstractNumId w:val="12"/>
+  </w:num>
+  <w:num w:numId="20" w16cid:durableId="971643018">
+    <w:abstractNumId w:val="4"/>
   </w:num>
 </w:numbering>
 </file>
@@ -1506,6 +4911,19 @@
     <w:uiPriority w:val="99"/>
     <w:rsid w:val="003B01F6"/>
   </w:style>
+  <w:style w:type="paragraph" w:styleId="NormalWeb">
+    <w:name w:val="Normal (Web)"/>
+    <w:basedOn w:val="Normal"/>
+    <w:uiPriority w:val="99"/>
+    <w:semiHidden/>
+    <w:unhideWhenUsed/>
+    <w:rsid w:val="007E595F"/>
+    <w:rPr>
+      <w:rFonts w:ascii="Times New Roman" w:hAnsi="Times New Roman" w:cs="Mangal"/>
+      <w:sz w:val="24"/>
+      <w:szCs w:val="21"/>
+    </w:rPr>
+  </w:style>
 </w:styles>
 </file>
 

</xml_diff>